<commit_message>
add revisi draft skripsi
</commit_message>
<xml_diff>
--- a/CAD/Draft Skripsi.docx
+++ b/CAD/Draft Skripsi.docx
@@ -11580,7 +11580,15 @@
           <w:szCs w:val="24"/>
         </w:rPr>
         <w:lastRenderedPageBreak/>
-        <w:t xml:space="preserve">Tabel 3.1 Spesifikasi </w:t>
+        <w:t>Tabel 2.</w:t>
+      </w:r>
+      <w:r>
+        <w:rPr>
+          <w:rFonts w:ascii="Times New Roman" w:hAnsi="Times New Roman" w:cs="Times New Roman"/>
+          <w:sz w:val="24"/>
+          <w:szCs w:val="24"/>
+        </w:rPr>
+        <w:t xml:space="preserve"> Spesifikasi </w:t>
       </w:r>
       <w:r>
         <w:rPr>
@@ -14382,75 +14390,66 @@
           <w:sz w:val="24"/>
           <w:szCs w:val="24"/>
         </w:rPr>
-        <w:t>Pemilihan konsep desain juga memp</w:t>
-      </w:r>
-      <w:r>
-        <w:rPr>
-          <w:rFonts w:ascii="Times New Roman" w:hAnsi="Times New Roman" w:cs="Times New Roman"/>
-          <w:sz w:val="24"/>
-          <w:szCs w:val="24"/>
-        </w:rPr>
-        <w:t>e</w:t>
-      </w:r>
-      <w:r>
-        <w:rPr>
-          <w:rFonts w:ascii="Times New Roman" w:hAnsi="Times New Roman" w:cs="Times New Roman"/>
-          <w:sz w:val="24"/>
-          <w:szCs w:val="24"/>
-        </w:rPr>
-        <w:t>rtimbangkan beberapa factor seperti estetika, sistem kontrol, dan komponen-kompon</w:t>
-      </w:r>
-      <w:r>
-        <w:rPr>
-          <w:rFonts w:ascii="Times New Roman" w:hAnsi="Times New Roman" w:cs="Times New Roman"/>
-          <w:sz w:val="24"/>
-          <w:szCs w:val="24"/>
-        </w:rPr>
-        <w:t>e</w:t>
-      </w:r>
-      <w:r>
-        <w:rPr>
-          <w:rFonts w:ascii="Times New Roman" w:hAnsi="Times New Roman" w:cs="Times New Roman"/>
-          <w:sz w:val="24"/>
-          <w:szCs w:val="24"/>
-        </w:rPr>
-        <w:t xml:space="preserve">n </w:t>
+        <w:t xml:space="preserve">Setiap konsep desain memiliki </w:t>
+      </w:r>
+      <w:r>
+        <w:rPr>
+          <w:rFonts w:ascii="Times New Roman" w:hAnsi="Times New Roman" w:cs="Times New Roman"/>
+          <w:sz w:val="24"/>
+        </w:rPr>
+        <w:t>kriteria yang harus dipertimbangkan dan masing-masing krite</w:t>
+      </w:r>
+      <w:r>
+        <w:rPr>
+          <w:rFonts w:ascii="Times New Roman" w:hAnsi="Times New Roman" w:cs="Times New Roman"/>
+          <w:sz w:val="24"/>
+        </w:rPr>
+        <w:t>ria memiliki kelebihan dan kekurangan</w:t>
+      </w:r>
+      <w:r>
+        <w:rPr>
+          <w:rFonts w:ascii="Times New Roman" w:hAnsi="Times New Roman" w:cs="Times New Roman"/>
+          <w:sz w:val="24"/>
+        </w:rPr>
+        <w:t xml:space="preserve"> yang berbeda</w:t>
+      </w:r>
+      <w:r>
+        <w:rPr>
+          <w:rFonts w:ascii="Times New Roman" w:hAnsi="Times New Roman" w:cs="Times New Roman"/>
+          <w:sz w:val="24"/>
+        </w:rPr>
+        <w:t xml:space="preserve">. Pemilihan konsep desain menggunakan metode </w:t>
       </w:r>
       <w:r>
         <w:rPr>
           <w:rFonts w:ascii="Times New Roman" w:hAnsi="Times New Roman" w:cs="Times New Roman"/>
           <w:i/>
-          <w:iCs/>
-          <w:sz w:val="24"/>
-          <w:szCs w:val="24"/>
-        </w:rPr>
-        <w:t>electrical</w:t>
-      </w:r>
-      <w:r>
-        <w:rPr>
-          <w:rFonts w:ascii="Times New Roman" w:hAnsi="Times New Roman" w:cs="Times New Roman"/>
-          <w:sz w:val="24"/>
-          <w:szCs w:val="24"/>
-        </w:rPr>
-        <w:t xml:space="preserve"> maupun </w:t>
+          <w:sz w:val="24"/>
+        </w:rPr>
+        <w:t>Weighted Decision Matrix</w:t>
       </w:r>
       <w:r>
         <w:rPr>
           <w:rFonts w:ascii="Times New Roman" w:hAnsi="Times New Roman" w:cs="Times New Roman"/>
           <w:i/>
-          <w:iCs/>
-          <w:sz w:val="24"/>
-          <w:szCs w:val="24"/>
-        </w:rPr>
-        <w:t>non-electrical</w:t>
-      </w:r>
-      <w:r>
-        <w:rPr>
-          <w:rFonts w:ascii="Times New Roman" w:hAnsi="Times New Roman" w:cs="Times New Roman"/>
-          <w:sz w:val="24"/>
-          <w:szCs w:val="24"/>
-        </w:rPr>
-        <w:t xml:space="preserve"> yang digunakan </w:t>
+          <w:sz w:val="24"/>
+        </w:rPr>
+        <w:t xml:space="preserve"> </w:t>
+      </w:r>
+      <w:r>
+        <w:rPr>
+          <w:rFonts w:ascii="Times New Roman" w:hAnsi="Times New Roman" w:cs="Times New Roman"/>
+          <w:sz w:val="24"/>
+        </w:rPr>
+        <w:t>(Matriks Keputusan Berbobot).</w:t>
+      </w:r>
+      <w:r>
+        <w:rPr>
+          <w:rFonts w:ascii="Times New Roman" w:hAnsi="Times New Roman" w:cs="Times New Roman"/>
+          <w:sz w:val="24"/>
+          <w:szCs w:val="24"/>
+        </w:rPr>
+        <w:t xml:space="preserve"> </w:t>
       </w:r>
       <w:r>
         <w:rPr>
@@ -14459,39 +14458,7 @@
           <w:szCs w:val="24"/>
         </w:rPr>
         <w:lastRenderedPageBreak/>
-        <w:t>pada</w:t>
-      </w:r>
-      <w:r>
-        <w:rPr>
-          <w:rFonts w:ascii="Times New Roman" w:hAnsi="Times New Roman" w:cs="Times New Roman"/>
-          <w:sz w:val="24"/>
-          <w:szCs w:val="24"/>
-        </w:rPr>
-        <w:t xml:space="preserve"> </w:t>
-      </w:r>
-      <w:r>
-        <w:rPr>
-          <w:rFonts w:ascii="Times New Roman" w:hAnsi="Times New Roman" w:cs="Times New Roman"/>
-          <w:sz w:val="24"/>
-          <w:szCs w:val="24"/>
-        </w:rPr>
-        <w:t xml:space="preserve">tangan </w:t>
-      </w:r>
-      <w:r>
-        <w:rPr>
-          <w:rFonts w:ascii="Times New Roman" w:hAnsi="Times New Roman" w:cs="Times New Roman"/>
-          <w:sz w:val="24"/>
-          <w:szCs w:val="24"/>
-        </w:rPr>
-        <w:t>prostetik</w:t>
-      </w:r>
-      <w:r>
-        <w:rPr>
-          <w:rFonts w:ascii="Times New Roman" w:hAnsi="Times New Roman" w:cs="Times New Roman"/>
-          <w:sz w:val="24"/>
-          <w:szCs w:val="24"/>
-        </w:rPr>
-        <w:t>. Konsep desain dapat dilihat pada gambar 3.8</w:t>
+        <w:t>Konsep desain dapat dilihat pada gambar 3.8</w:t>
       </w:r>
       <w:r>
         <w:rPr>
@@ -14700,7 +14667,16 @@
           <w:sz w:val="24"/>
           <w:szCs w:val="24"/>
         </w:rPr>
-        <w:t>Tangan prostetik dengan sistem kontrol linkage</w:t>
+        <w:t xml:space="preserve">Tangan prostetik dengan sistem kontrol </w:t>
+      </w:r>
+      <w:r>
+        <w:rPr>
+          <w:rFonts w:ascii="Times New Roman" w:hAnsi="Times New Roman" w:cs="Times New Roman"/>
+          <w:i/>
+          <w:sz w:val="24"/>
+          <w:szCs w:val="24"/>
+        </w:rPr>
+        <w:t>linkage</w:t>
       </w:r>
       <w:r>
         <w:rPr>
@@ -15210,13 +15186,943 @@
         </w:rPr>
         <w:t>.</w:t>
       </w:r>
+      <w:r>
+        <w:rPr>
+          <w:rFonts w:ascii="Times New Roman" w:hAnsi="Times New Roman" w:cs="Times New Roman"/>
+          <w:sz w:val="24"/>
+        </w:rPr>
+        <w:t xml:space="preserve"> </w:t>
+      </w:r>
+      <w:r>
+        <w:rPr>
+          <w:rFonts w:ascii="Times New Roman" w:hAnsi="Times New Roman" w:cs="Times New Roman"/>
+          <w:sz w:val="24"/>
+        </w:rPr>
+        <w:t xml:space="preserve"> </w:t>
+      </w:r>
     </w:p>
     <w:p>
       <w:pPr>
         <w:pStyle w:val="ListParagraph"/>
         <w:spacing w:after="0" w:line="360" w:lineRule="auto"/>
         <w:ind w:left="1080"/>
-        <w:jc w:val="center"/>
+        <w:jc w:val="both"/>
+        <w:rPr>
+          <w:rFonts w:ascii="Times New Roman" w:hAnsi="Times New Roman" w:cs="Times New Roman"/>
+          <w:sz w:val="24"/>
+          <w:szCs w:val="24"/>
+        </w:rPr>
+      </w:pPr>
+    </w:p>
+    <w:p>
+      <w:pPr>
+        <w:pStyle w:val="ListParagraph"/>
+        <w:spacing w:after="0" w:line="360" w:lineRule="auto"/>
+        <w:ind w:left="1080"/>
+        <w:jc w:val="both"/>
+        <w:rPr>
+          <w:rFonts w:ascii="Times New Roman" w:hAnsi="Times New Roman" w:cs="Times New Roman"/>
+          <w:sz w:val="24"/>
+        </w:rPr>
+      </w:pPr>
+      <w:r>
+        <w:rPr>
+          <w:rFonts w:ascii="Times New Roman" w:hAnsi="Times New Roman" w:cs="Times New Roman"/>
+          <w:sz w:val="24"/>
+          <w:szCs w:val="24"/>
+        </w:rPr>
+        <w:t>Dari ketiga konsep des</w:t>
+      </w:r>
+      <w:r>
+        <w:rPr>
+          <w:rFonts w:ascii="Times New Roman" w:hAnsi="Times New Roman" w:cs="Times New Roman"/>
+          <w:sz w:val="24"/>
+          <w:szCs w:val="24"/>
+        </w:rPr>
+        <w:t>ain yang terpilih</w:t>
+      </w:r>
+      <w:r>
+        <w:rPr>
+          <w:rFonts w:ascii="Times New Roman" w:hAnsi="Times New Roman" w:cs="Times New Roman"/>
+          <w:sz w:val="24"/>
+          <w:szCs w:val="24"/>
+        </w:rPr>
+        <w:t xml:space="preserve">, dilakukannya identifikasi </w:t>
+      </w:r>
+      <w:r>
+        <w:rPr>
+          <w:rFonts w:ascii="Times New Roman" w:hAnsi="Times New Roman" w:cs="Times New Roman"/>
+          <w:sz w:val="24"/>
+          <w:szCs w:val="24"/>
+        </w:rPr>
+        <w:t>kriteria</w:t>
+      </w:r>
+      <w:r>
+        <w:rPr>
+          <w:rFonts w:ascii="Times New Roman" w:hAnsi="Times New Roman" w:cs="Times New Roman"/>
+          <w:sz w:val="24"/>
+          <w:szCs w:val="24"/>
+        </w:rPr>
+        <w:t xml:space="preserve"> untuk mengevaluasi konsep desain. Kriteria ini dapat mencakup factor-faktor seperti biaya, </w:t>
+      </w:r>
+      <w:r>
+        <w:rPr>
+          <w:rFonts w:ascii="Times New Roman" w:hAnsi="Times New Roman" w:cs="Times New Roman"/>
+          <w:sz w:val="24"/>
+          <w:szCs w:val="24"/>
+        </w:rPr>
+        <w:t xml:space="preserve">manufaktur, fungsionalitas, dimensi, </w:t>
+      </w:r>
+      <w:r>
+        <w:rPr>
+          <w:rFonts w:ascii="Times New Roman" w:hAnsi="Times New Roman" w:cs="Times New Roman"/>
+          <w:sz w:val="24"/>
+          <w:szCs w:val="24"/>
+        </w:rPr>
+        <w:lastRenderedPageBreak/>
+        <w:t>kemudahan implementasi, durabilitas, dan sebagainya.</w:t>
+      </w:r>
+      <w:r>
+        <w:rPr>
+          <w:rFonts w:ascii="Times New Roman" w:hAnsi="Times New Roman" w:cs="Times New Roman"/>
+          <w:sz w:val="24"/>
+          <w:szCs w:val="24"/>
+        </w:rPr>
+        <w:t xml:space="preserve"> Setelah kriteria dari </w:t>
+      </w:r>
+      <w:r>
+        <w:rPr>
+          <w:rFonts w:ascii="Times New Roman" w:hAnsi="Times New Roman" w:cs="Times New Roman"/>
+          <w:sz w:val="24"/>
+          <w:szCs w:val="24"/>
+        </w:rPr>
+        <w:t>ketiga konsep</w:t>
+      </w:r>
+      <w:r>
+        <w:rPr>
+          <w:rFonts w:ascii="Times New Roman" w:hAnsi="Times New Roman" w:cs="Times New Roman"/>
+          <w:sz w:val="24"/>
+          <w:szCs w:val="24"/>
+        </w:rPr>
+        <w:t xml:space="preserve"> desain didapatkan, selanjutnya penetapan </w:t>
+      </w:r>
+      <w:r>
+        <w:rPr>
+          <w:rFonts w:ascii="Times New Roman" w:hAnsi="Times New Roman" w:cs="Times New Roman"/>
+          <w:sz w:val="24"/>
+        </w:rPr>
+        <w:t>bobot pada setiap kriteria berdasarkan kepentingannya relatif terhadap proyek. Bobot ini biasanya be</w:t>
+      </w:r>
+      <w:r>
+        <w:rPr>
+          <w:rFonts w:ascii="Times New Roman" w:hAnsi="Times New Roman" w:cs="Times New Roman"/>
+          <w:sz w:val="24"/>
+        </w:rPr>
+        <w:t>rupa angka dari 1 hingga 10, di</w:t>
+      </w:r>
+      <w:r>
+        <w:rPr>
+          <w:rFonts w:ascii="Times New Roman" w:hAnsi="Times New Roman" w:cs="Times New Roman"/>
+          <w:sz w:val="24"/>
+        </w:rPr>
+        <w:t>mana angka yang lebih tinggi menunjukkan kriteria yang lebih penting.</w:t>
+      </w:r>
+      <w:r>
+        <w:rPr>
+          <w:rFonts w:ascii="Times New Roman" w:hAnsi="Times New Roman" w:cs="Times New Roman"/>
+          <w:sz w:val="24"/>
+        </w:rPr>
+        <w:t xml:space="preserve"> Matriks evaluasi dapat dilihat pada tabel berikut:</w:t>
+      </w:r>
+    </w:p>
+    <w:p>
+      <w:pPr>
+        <w:pStyle w:val="ListParagraph"/>
+        <w:spacing w:after="0" w:line="360" w:lineRule="auto"/>
+        <w:ind w:left="1080"/>
+        <w:jc w:val="both"/>
+        <w:rPr>
+          <w:rFonts w:ascii="Times New Roman" w:hAnsi="Times New Roman" w:cs="Times New Roman"/>
+          <w:sz w:val="24"/>
+        </w:rPr>
+      </w:pPr>
+      <w:r>
+        <w:rPr>
+          <w:rFonts w:ascii="Times New Roman" w:hAnsi="Times New Roman" w:cs="Times New Roman"/>
+          <w:sz w:val="24"/>
+        </w:rPr>
+        <w:t>Tabel 3</w:t>
+      </w:r>
+      <w:r>
+        <w:rPr>
+          <w:rFonts w:ascii="Times New Roman" w:hAnsi="Times New Roman" w:cs="Times New Roman"/>
+          <w:sz w:val="24"/>
+        </w:rPr>
+        <w:t>. Matriks evaluasi</w:t>
+      </w:r>
+    </w:p>
+    <w:tbl>
+      <w:tblPr>
+        <w:tblStyle w:val="TableGrid"/>
+        <w:tblW w:w="0" w:type="auto"/>
+        <w:tblInd w:w="1080" w:type="dxa"/>
+        <w:tblLook w:val="04A0" w:firstRow="1" w:lastRow="0" w:firstColumn="1" w:lastColumn="0" w:noHBand="0" w:noVBand="1"/>
+      </w:tblPr>
+      <w:tblGrid>
+        <w:gridCol w:w="1511"/>
+        <w:gridCol w:w="803"/>
+        <w:gridCol w:w="1619"/>
+        <w:gridCol w:w="1528"/>
+        <w:gridCol w:w="1386"/>
+      </w:tblGrid>
+      <w:tr>
+        <w:tc>
+          <w:tcPr>
+            <w:tcW w:w="1244" w:type="dxa"/>
+          </w:tcPr>
+          <w:p>
+            <w:pPr>
+              <w:pStyle w:val="ListParagraph"/>
+              <w:spacing w:line="360" w:lineRule="auto"/>
+              <w:ind w:left="0"/>
+              <w:jc w:val="center"/>
+              <w:rPr>
+                <w:rFonts w:ascii="Times New Roman" w:hAnsi="Times New Roman" w:cs="Times New Roman"/>
+                <w:sz w:val="24"/>
+              </w:rPr>
+            </w:pPr>
+            <w:r>
+              <w:rPr>
+                <w:rFonts w:ascii="Times New Roman" w:hAnsi="Times New Roman" w:cs="Times New Roman"/>
+                <w:sz w:val="24"/>
+              </w:rPr>
+              <w:t>Kritetia</w:t>
+            </w:r>
+          </w:p>
+        </w:tc>
+        <w:tc>
+          <w:tcPr>
+            <w:tcW w:w="803" w:type="dxa"/>
+          </w:tcPr>
+          <w:p>
+            <w:pPr>
+              <w:pStyle w:val="ListParagraph"/>
+              <w:spacing w:line="360" w:lineRule="auto"/>
+              <w:ind w:left="0"/>
+              <w:jc w:val="both"/>
+              <w:rPr>
+                <w:rFonts w:ascii="Times New Roman" w:hAnsi="Times New Roman" w:cs="Times New Roman"/>
+                <w:sz w:val="24"/>
+              </w:rPr>
+            </w:pPr>
+            <w:r>
+              <w:rPr>
+                <w:rFonts w:ascii="Times New Roman" w:hAnsi="Times New Roman" w:cs="Times New Roman"/>
+                <w:sz w:val="24"/>
+              </w:rPr>
+              <w:t>Bobot</w:t>
+            </w:r>
+          </w:p>
+        </w:tc>
+        <w:tc>
+          <w:tcPr>
+            <w:tcW w:w="1728" w:type="dxa"/>
+          </w:tcPr>
+          <w:p>
+            <w:pPr>
+              <w:pStyle w:val="ListParagraph"/>
+              <w:spacing w:line="360" w:lineRule="auto"/>
+              <w:ind w:left="0"/>
+              <w:jc w:val="center"/>
+              <w:rPr>
+                <w:rFonts w:ascii="Times New Roman" w:hAnsi="Times New Roman" w:cs="Times New Roman"/>
+                <w:sz w:val="24"/>
+              </w:rPr>
+            </w:pPr>
+            <w:r>
+              <w:rPr>
+                <w:rFonts w:ascii="Times New Roman" w:hAnsi="Times New Roman" w:cs="Times New Roman"/>
+                <w:sz w:val="24"/>
+              </w:rPr>
+              <w:t>Konsep A</w:t>
+            </w:r>
+          </w:p>
+          <w:p>
+            <w:pPr>
+              <w:pStyle w:val="ListParagraph"/>
+              <w:spacing w:line="360" w:lineRule="auto"/>
+              <w:ind w:left="0"/>
+              <w:jc w:val="center"/>
+              <w:rPr>
+                <w:rFonts w:ascii="Times New Roman" w:hAnsi="Times New Roman" w:cs="Times New Roman"/>
+                <w:sz w:val="24"/>
+              </w:rPr>
+            </w:pPr>
+            <w:r>
+              <w:rPr>
+                <w:rFonts w:ascii="Times New Roman" w:hAnsi="Times New Roman" w:cs="Times New Roman"/>
+                <w:sz w:val="24"/>
+              </w:rPr>
+              <w:t>(Konsep x Bobot)</w:t>
+            </w:r>
+          </w:p>
+        </w:tc>
+        <w:tc>
+          <w:tcPr>
+            <w:tcW w:w="1620" w:type="dxa"/>
+          </w:tcPr>
+          <w:p>
+            <w:pPr>
+              <w:pStyle w:val="ListParagraph"/>
+              <w:spacing w:line="360" w:lineRule="auto"/>
+              <w:ind w:left="0"/>
+              <w:jc w:val="center"/>
+              <w:rPr>
+                <w:rFonts w:ascii="Times New Roman" w:hAnsi="Times New Roman" w:cs="Times New Roman"/>
+                <w:sz w:val="24"/>
+              </w:rPr>
+            </w:pPr>
+            <w:r>
+              <w:rPr>
+                <w:rFonts w:ascii="Times New Roman" w:hAnsi="Times New Roman" w:cs="Times New Roman"/>
+                <w:sz w:val="24"/>
+              </w:rPr>
+              <w:t xml:space="preserve">Konsep </w:t>
+            </w:r>
+            <w:r>
+              <w:rPr>
+                <w:rFonts w:ascii="Times New Roman" w:hAnsi="Times New Roman" w:cs="Times New Roman"/>
+                <w:sz w:val="24"/>
+              </w:rPr>
+              <w:t>B</w:t>
+            </w:r>
+          </w:p>
+          <w:p>
+            <w:pPr>
+              <w:pStyle w:val="ListParagraph"/>
+              <w:spacing w:line="360" w:lineRule="auto"/>
+              <w:ind w:left="0"/>
+              <w:jc w:val="center"/>
+              <w:rPr>
+                <w:rFonts w:ascii="Times New Roman" w:hAnsi="Times New Roman" w:cs="Times New Roman"/>
+                <w:sz w:val="24"/>
+              </w:rPr>
+            </w:pPr>
+            <w:r>
+              <w:rPr>
+                <w:rFonts w:ascii="Times New Roman" w:hAnsi="Times New Roman" w:cs="Times New Roman"/>
+                <w:sz w:val="24"/>
+              </w:rPr>
+              <w:t>(Konsep x Bobot)</w:t>
+            </w:r>
+          </w:p>
+        </w:tc>
+        <w:tc>
+          <w:tcPr>
+            <w:tcW w:w="1452" w:type="dxa"/>
+          </w:tcPr>
+          <w:p>
+            <w:pPr>
+              <w:pStyle w:val="ListParagraph"/>
+              <w:spacing w:line="360" w:lineRule="auto"/>
+              <w:ind w:left="0"/>
+              <w:jc w:val="center"/>
+              <w:rPr>
+                <w:rFonts w:ascii="Times New Roman" w:hAnsi="Times New Roman" w:cs="Times New Roman"/>
+                <w:sz w:val="24"/>
+              </w:rPr>
+            </w:pPr>
+            <w:r>
+              <w:rPr>
+                <w:rFonts w:ascii="Times New Roman" w:hAnsi="Times New Roman" w:cs="Times New Roman"/>
+                <w:sz w:val="24"/>
+              </w:rPr>
+              <w:t xml:space="preserve">Konsep </w:t>
+            </w:r>
+            <w:r>
+              <w:rPr>
+                <w:rFonts w:ascii="Times New Roman" w:hAnsi="Times New Roman" w:cs="Times New Roman"/>
+                <w:sz w:val="24"/>
+              </w:rPr>
+              <w:t>C</w:t>
+            </w:r>
+          </w:p>
+          <w:p>
+            <w:pPr>
+              <w:pStyle w:val="ListParagraph"/>
+              <w:spacing w:line="360" w:lineRule="auto"/>
+              <w:ind w:left="0"/>
+              <w:jc w:val="center"/>
+              <w:rPr>
+                <w:rFonts w:ascii="Times New Roman" w:hAnsi="Times New Roman" w:cs="Times New Roman"/>
+                <w:sz w:val="24"/>
+              </w:rPr>
+            </w:pPr>
+            <w:r>
+              <w:rPr>
+                <w:rFonts w:ascii="Times New Roman" w:hAnsi="Times New Roman" w:cs="Times New Roman"/>
+                <w:sz w:val="24"/>
+              </w:rPr>
+              <w:t>(Konsep x Bobot)</w:t>
+            </w:r>
+          </w:p>
+        </w:tc>
+      </w:tr>
+      <w:tr>
+        <w:tc>
+          <w:tcPr>
+            <w:tcW w:w="1244" w:type="dxa"/>
+          </w:tcPr>
+          <w:p>
+            <w:pPr>
+              <w:pStyle w:val="ListParagraph"/>
+              <w:spacing w:line="360" w:lineRule="auto"/>
+              <w:ind w:left="0"/>
+              <w:jc w:val="both"/>
+              <w:rPr>
+                <w:rFonts w:ascii="Times New Roman" w:hAnsi="Times New Roman" w:cs="Times New Roman"/>
+                <w:sz w:val="24"/>
+              </w:rPr>
+            </w:pPr>
+            <w:r>
+              <w:rPr>
+                <w:rFonts w:ascii="Times New Roman" w:hAnsi="Times New Roman" w:cs="Times New Roman"/>
+                <w:sz w:val="24"/>
+              </w:rPr>
+              <w:t>Biaya</w:t>
+            </w:r>
+          </w:p>
+        </w:tc>
+        <w:tc>
+          <w:tcPr>
+            <w:tcW w:w="803" w:type="dxa"/>
+          </w:tcPr>
+          <w:p>
+            <w:pPr>
+              <w:pStyle w:val="ListParagraph"/>
+              <w:spacing w:line="360" w:lineRule="auto"/>
+              <w:ind w:left="0"/>
+              <w:jc w:val="center"/>
+              <w:rPr>
+                <w:rFonts w:ascii="Times New Roman" w:hAnsi="Times New Roman" w:cs="Times New Roman"/>
+                <w:sz w:val="24"/>
+              </w:rPr>
+            </w:pPr>
+            <w:r>
+              <w:rPr>
+                <w:rFonts w:ascii="Times New Roman" w:hAnsi="Times New Roman" w:cs="Times New Roman"/>
+                <w:sz w:val="24"/>
+              </w:rPr>
+              <w:t>2</w:t>
+            </w:r>
+          </w:p>
+        </w:tc>
+        <w:tc>
+          <w:tcPr>
+            <w:tcW w:w="1728" w:type="dxa"/>
+          </w:tcPr>
+          <w:p>
+            <w:pPr>
+              <w:pStyle w:val="ListParagraph"/>
+              <w:spacing w:line="360" w:lineRule="auto"/>
+              <w:ind w:left="0"/>
+              <w:jc w:val="both"/>
+              <w:rPr>
+                <w:rFonts w:ascii="Times New Roman" w:hAnsi="Times New Roman" w:cs="Times New Roman"/>
+                <w:sz w:val="24"/>
+              </w:rPr>
+            </w:pPr>
+          </w:p>
+        </w:tc>
+        <w:tc>
+          <w:tcPr>
+            <w:tcW w:w="1620" w:type="dxa"/>
+          </w:tcPr>
+          <w:p>
+            <w:pPr>
+              <w:pStyle w:val="ListParagraph"/>
+              <w:spacing w:line="360" w:lineRule="auto"/>
+              <w:ind w:left="0"/>
+              <w:jc w:val="both"/>
+              <w:rPr>
+                <w:rFonts w:ascii="Times New Roman" w:hAnsi="Times New Roman" w:cs="Times New Roman"/>
+                <w:sz w:val="24"/>
+              </w:rPr>
+            </w:pPr>
+          </w:p>
+        </w:tc>
+        <w:tc>
+          <w:tcPr>
+            <w:tcW w:w="1452" w:type="dxa"/>
+          </w:tcPr>
+          <w:p>
+            <w:pPr>
+              <w:pStyle w:val="ListParagraph"/>
+              <w:spacing w:line="360" w:lineRule="auto"/>
+              <w:ind w:left="0"/>
+              <w:jc w:val="both"/>
+              <w:rPr>
+                <w:rFonts w:ascii="Times New Roman" w:hAnsi="Times New Roman" w:cs="Times New Roman"/>
+                <w:sz w:val="24"/>
+              </w:rPr>
+            </w:pPr>
+          </w:p>
+        </w:tc>
+      </w:tr>
+      <w:tr>
+        <w:tc>
+          <w:tcPr>
+            <w:tcW w:w="1244" w:type="dxa"/>
+          </w:tcPr>
+          <w:p>
+            <w:pPr>
+              <w:pStyle w:val="ListParagraph"/>
+              <w:spacing w:line="360" w:lineRule="auto"/>
+              <w:ind w:left="0"/>
+              <w:jc w:val="both"/>
+              <w:rPr>
+                <w:rFonts w:ascii="Times New Roman" w:hAnsi="Times New Roman" w:cs="Times New Roman"/>
+                <w:sz w:val="24"/>
+              </w:rPr>
+            </w:pPr>
+            <w:r>
+              <w:rPr>
+                <w:rFonts w:ascii="Times New Roman" w:hAnsi="Times New Roman" w:cs="Times New Roman"/>
+                <w:sz w:val="24"/>
+              </w:rPr>
+              <w:t>Manufaktur</w:t>
+            </w:r>
+          </w:p>
+        </w:tc>
+        <w:tc>
+          <w:tcPr>
+            <w:tcW w:w="803" w:type="dxa"/>
+          </w:tcPr>
+          <w:p>
+            <w:pPr>
+              <w:pStyle w:val="ListParagraph"/>
+              <w:spacing w:line="360" w:lineRule="auto"/>
+              <w:ind w:left="0"/>
+              <w:jc w:val="center"/>
+              <w:rPr>
+                <w:rFonts w:ascii="Times New Roman" w:hAnsi="Times New Roman" w:cs="Times New Roman"/>
+                <w:sz w:val="24"/>
+              </w:rPr>
+            </w:pPr>
+            <w:r>
+              <w:rPr>
+                <w:rFonts w:ascii="Times New Roman" w:hAnsi="Times New Roman" w:cs="Times New Roman"/>
+                <w:sz w:val="24"/>
+              </w:rPr>
+              <w:t>3</w:t>
+            </w:r>
+          </w:p>
+        </w:tc>
+        <w:tc>
+          <w:tcPr>
+            <w:tcW w:w="1728" w:type="dxa"/>
+          </w:tcPr>
+          <w:p>
+            <w:pPr>
+              <w:pStyle w:val="ListParagraph"/>
+              <w:spacing w:line="360" w:lineRule="auto"/>
+              <w:ind w:left="0"/>
+              <w:jc w:val="both"/>
+              <w:rPr>
+                <w:rFonts w:ascii="Times New Roman" w:hAnsi="Times New Roman" w:cs="Times New Roman"/>
+                <w:sz w:val="24"/>
+              </w:rPr>
+            </w:pPr>
+          </w:p>
+        </w:tc>
+        <w:tc>
+          <w:tcPr>
+            <w:tcW w:w="1620" w:type="dxa"/>
+          </w:tcPr>
+          <w:p>
+            <w:pPr>
+              <w:pStyle w:val="ListParagraph"/>
+              <w:spacing w:line="360" w:lineRule="auto"/>
+              <w:ind w:left="0"/>
+              <w:jc w:val="both"/>
+              <w:rPr>
+                <w:rFonts w:ascii="Times New Roman" w:hAnsi="Times New Roman" w:cs="Times New Roman"/>
+                <w:sz w:val="24"/>
+              </w:rPr>
+            </w:pPr>
+          </w:p>
+        </w:tc>
+        <w:tc>
+          <w:tcPr>
+            <w:tcW w:w="1452" w:type="dxa"/>
+          </w:tcPr>
+          <w:p>
+            <w:pPr>
+              <w:pStyle w:val="ListParagraph"/>
+              <w:spacing w:line="360" w:lineRule="auto"/>
+              <w:ind w:left="0"/>
+              <w:jc w:val="both"/>
+              <w:rPr>
+                <w:rFonts w:ascii="Times New Roman" w:hAnsi="Times New Roman" w:cs="Times New Roman"/>
+                <w:sz w:val="24"/>
+              </w:rPr>
+            </w:pPr>
+          </w:p>
+        </w:tc>
+      </w:tr>
+      <w:tr>
+        <w:tc>
+          <w:tcPr>
+            <w:tcW w:w="1244" w:type="dxa"/>
+          </w:tcPr>
+          <w:p>
+            <w:pPr>
+              <w:pStyle w:val="ListParagraph"/>
+              <w:spacing w:line="360" w:lineRule="auto"/>
+              <w:ind w:left="0"/>
+              <w:jc w:val="both"/>
+              <w:rPr>
+                <w:rFonts w:ascii="Times New Roman" w:hAnsi="Times New Roman" w:cs="Times New Roman"/>
+                <w:sz w:val="24"/>
+              </w:rPr>
+            </w:pPr>
+            <w:r>
+              <w:rPr>
+                <w:rFonts w:ascii="Times New Roman" w:hAnsi="Times New Roman" w:cs="Times New Roman"/>
+                <w:sz w:val="24"/>
+              </w:rPr>
+              <w:t>Kemudahan implementasi</w:t>
+            </w:r>
+          </w:p>
+        </w:tc>
+        <w:tc>
+          <w:tcPr>
+            <w:tcW w:w="803" w:type="dxa"/>
+          </w:tcPr>
+          <w:p>
+            <w:pPr>
+              <w:pStyle w:val="ListParagraph"/>
+              <w:spacing w:line="360" w:lineRule="auto"/>
+              <w:ind w:left="0"/>
+              <w:jc w:val="center"/>
+              <w:rPr>
+                <w:rFonts w:ascii="Times New Roman" w:hAnsi="Times New Roman" w:cs="Times New Roman"/>
+                <w:sz w:val="24"/>
+              </w:rPr>
+            </w:pPr>
+            <w:r>
+              <w:rPr>
+                <w:rFonts w:ascii="Times New Roman" w:hAnsi="Times New Roman" w:cs="Times New Roman"/>
+                <w:sz w:val="24"/>
+              </w:rPr>
+              <w:t>2</w:t>
+            </w:r>
+          </w:p>
+        </w:tc>
+        <w:tc>
+          <w:tcPr>
+            <w:tcW w:w="1728" w:type="dxa"/>
+          </w:tcPr>
+          <w:p>
+            <w:pPr>
+              <w:pStyle w:val="ListParagraph"/>
+              <w:spacing w:line="360" w:lineRule="auto"/>
+              <w:ind w:left="0"/>
+              <w:jc w:val="both"/>
+              <w:rPr>
+                <w:rFonts w:ascii="Times New Roman" w:hAnsi="Times New Roman" w:cs="Times New Roman"/>
+                <w:sz w:val="24"/>
+              </w:rPr>
+            </w:pPr>
+          </w:p>
+        </w:tc>
+        <w:tc>
+          <w:tcPr>
+            <w:tcW w:w="1620" w:type="dxa"/>
+          </w:tcPr>
+          <w:p>
+            <w:pPr>
+              <w:pStyle w:val="ListParagraph"/>
+              <w:spacing w:line="360" w:lineRule="auto"/>
+              <w:ind w:left="0"/>
+              <w:jc w:val="both"/>
+              <w:rPr>
+                <w:rFonts w:ascii="Times New Roman" w:hAnsi="Times New Roman" w:cs="Times New Roman"/>
+                <w:sz w:val="24"/>
+              </w:rPr>
+            </w:pPr>
+          </w:p>
+        </w:tc>
+        <w:tc>
+          <w:tcPr>
+            <w:tcW w:w="1452" w:type="dxa"/>
+          </w:tcPr>
+          <w:p>
+            <w:pPr>
+              <w:pStyle w:val="ListParagraph"/>
+              <w:spacing w:line="360" w:lineRule="auto"/>
+              <w:ind w:left="0"/>
+              <w:jc w:val="both"/>
+              <w:rPr>
+                <w:rFonts w:ascii="Times New Roman" w:hAnsi="Times New Roman" w:cs="Times New Roman"/>
+                <w:sz w:val="24"/>
+              </w:rPr>
+            </w:pPr>
+          </w:p>
+        </w:tc>
+      </w:tr>
+      <w:tr>
+        <w:tc>
+          <w:tcPr>
+            <w:tcW w:w="1244" w:type="dxa"/>
+          </w:tcPr>
+          <w:p>
+            <w:pPr>
+              <w:pStyle w:val="ListParagraph"/>
+              <w:spacing w:line="360" w:lineRule="auto"/>
+              <w:ind w:left="0"/>
+              <w:jc w:val="both"/>
+              <w:rPr>
+                <w:rFonts w:ascii="Times New Roman" w:hAnsi="Times New Roman" w:cs="Times New Roman"/>
+                <w:sz w:val="24"/>
+              </w:rPr>
+            </w:pPr>
+            <w:r>
+              <w:rPr>
+                <w:rFonts w:ascii="Times New Roman" w:hAnsi="Times New Roman" w:cs="Times New Roman"/>
+                <w:sz w:val="24"/>
+              </w:rPr>
+              <w:t>Durabilitas</w:t>
+            </w:r>
+          </w:p>
+        </w:tc>
+        <w:tc>
+          <w:tcPr>
+            <w:tcW w:w="803" w:type="dxa"/>
+          </w:tcPr>
+          <w:p>
+            <w:pPr>
+              <w:pStyle w:val="ListParagraph"/>
+              <w:spacing w:line="360" w:lineRule="auto"/>
+              <w:ind w:left="0"/>
+              <w:jc w:val="center"/>
+              <w:rPr>
+                <w:rFonts w:ascii="Times New Roman" w:hAnsi="Times New Roman" w:cs="Times New Roman"/>
+                <w:sz w:val="24"/>
+              </w:rPr>
+            </w:pPr>
+            <w:r>
+              <w:rPr>
+                <w:rFonts w:ascii="Times New Roman" w:hAnsi="Times New Roman" w:cs="Times New Roman"/>
+                <w:sz w:val="24"/>
+              </w:rPr>
+              <w:t>2</w:t>
+            </w:r>
+          </w:p>
+        </w:tc>
+        <w:tc>
+          <w:tcPr>
+            <w:tcW w:w="1728" w:type="dxa"/>
+          </w:tcPr>
+          <w:p>
+            <w:pPr>
+              <w:pStyle w:val="ListParagraph"/>
+              <w:spacing w:line="360" w:lineRule="auto"/>
+              <w:ind w:left="0"/>
+              <w:jc w:val="both"/>
+              <w:rPr>
+                <w:rFonts w:ascii="Times New Roman" w:hAnsi="Times New Roman" w:cs="Times New Roman"/>
+                <w:sz w:val="24"/>
+              </w:rPr>
+            </w:pPr>
+          </w:p>
+        </w:tc>
+        <w:tc>
+          <w:tcPr>
+            <w:tcW w:w="1620" w:type="dxa"/>
+          </w:tcPr>
+          <w:p>
+            <w:pPr>
+              <w:pStyle w:val="ListParagraph"/>
+              <w:spacing w:line="360" w:lineRule="auto"/>
+              <w:ind w:left="0"/>
+              <w:jc w:val="both"/>
+              <w:rPr>
+                <w:rFonts w:ascii="Times New Roman" w:hAnsi="Times New Roman" w:cs="Times New Roman"/>
+                <w:sz w:val="24"/>
+              </w:rPr>
+            </w:pPr>
+          </w:p>
+        </w:tc>
+        <w:tc>
+          <w:tcPr>
+            <w:tcW w:w="1452" w:type="dxa"/>
+          </w:tcPr>
+          <w:p>
+            <w:pPr>
+              <w:pStyle w:val="ListParagraph"/>
+              <w:spacing w:line="360" w:lineRule="auto"/>
+              <w:ind w:left="0"/>
+              <w:jc w:val="both"/>
+              <w:rPr>
+                <w:rFonts w:ascii="Times New Roman" w:hAnsi="Times New Roman" w:cs="Times New Roman"/>
+                <w:sz w:val="24"/>
+              </w:rPr>
+            </w:pPr>
+          </w:p>
+        </w:tc>
+      </w:tr>
+      <w:tr>
+        <w:tc>
+          <w:tcPr>
+            <w:tcW w:w="1244" w:type="dxa"/>
+          </w:tcPr>
+          <w:p>
+            <w:pPr>
+              <w:pStyle w:val="ListParagraph"/>
+              <w:spacing w:line="360" w:lineRule="auto"/>
+              <w:ind w:left="0"/>
+              <w:jc w:val="both"/>
+              <w:rPr>
+                <w:rFonts w:ascii="Times New Roman" w:hAnsi="Times New Roman" w:cs="Times New Roman"/>
+                <w:sz w:val="24"/>
+              </w:rPr>
+            </w:pPr>
+            <w:r>
+              <w:rPr>
+                <w:rFonts w:ascii="Times New Roman" w:hAnsi="Times New Roman" w:cs="Times New Roman"/>
+                <w:sz w:val="24"/>
+              </w:rPr>
+              <w:t>Estetika</w:t>
+            </w:r>
+          </w:p>
+        </w:tc>
+        <w:tc>
+          <w:tcPr>
+            <w:tcW w:w="803" w:type="dxa"/>
+          </w:tcPr>
+          <w:p>
+            <w:pPr>
+              <w:pStyle w:val="ListParagraph"/>
+              <w:spacing w:line="360" w:lineRule="auto"/>
+              <w:ind w:left="0"/>
+              <w:jc w:val="center"/>
+              <w:rPr>
+                <w:rFonts w:ascii="Times New Roman" w:hAnsi="Times New Roman" w:cs="Times New Roman"/>
+                <w:sz w:val="24"/>
+              </w:rPr>
+            </w:pPr>
+            <w:r>
+              <w:rPr>
+                <w:rFonts w:ascii="Times New Roman" w:hAnsi="Times New Roman" w:cs="Times New Roman"/>
+                <w:sz w:val="24"/>
+              </w:rPr>
+              <w:t>1</w:t>
+            </w:r>
+          </w:p>
+        </w:tc>
+        <w:tc>
+          <w:tcPr>
+            <w:tcW w:w="1728" w:type="dxa"/>
+          </w:tcPr>
+          <w:p>
+            <w:pPr>
+              <w:pStyle w:val="ListParagraph"/>
+              <w:spacing w:line="360" w:lineRule="auto"/>
+              <w:ind w:left="0"/>
+              <w:jc w:val="both"/>
+              <w:rPr>
+                <w:rFonts w:ascii="Times New Roman" w:hAnsi="Times New Roman" w:cs="Times New Roman"/>
+                <w:sz w:val="24"/>
+              </w:rPr>
+            </w:pPr>
+          </w:p>
+        </w:tc>
+        <w:tc>
+          <w:tcPr>
+            <w:tcW w:w="1620" w:type="dxa"/>
+          </w:tcPr>
+          <w:p>
+            <w:pPr>
+              <w:pStyle w:val="ListParagraph"/>
+              <w:spacing w:line="360" w:lineRule="auto"/>
+              <w:ind w:left="0"/>
+              <w:jc w:val="both"/>
+              <w:rPr>
+                <w:rFonts w:ascii="Times New Roman" w:hAnsi="Times New Roman" w:cs="Times New Roman"/>
+                <w:sz w:val="24"/>
+              </w:rPr>
+            </w:pPr>
+          </w:p>
+        </w:tc>
+        <w:tc>
+          <w:tcPr>
+            <w:tcW w:w="1452" w:type="dxa"/>
+          </w:tcPr>
+          <w:p>
+            <w:pPr>
+              <w:pStyle w:val="ListParagraph"/>
+              <w:spacing w:line="360" w:lineRule="auto"/>
+              <w:ind w:left="0"/>
+              <w:jc w:val="both"/>
+              <w:rPr>
+                <w:rFonts w:ascii="Times New Roman" w:hAnsi="Times New Roman" w:cs="Times New Roman"/>
+                <w:sz w:val="24"/>
+              </w:rPr>
+            </w:pPr>
+          </w:p>
+        </w:tc>
+      </w:tr>
+    </w:tbl>
+    <w:p>
+      <w:pPr>
+        <w:pStyle w:val="ListParagraph"/>
+        <w:spacing w:after="0" w:line="360" w:lineRule="auto"/>
+        <w:ind w:left="1080"/>
+        <w:jc w:val="both"/>
+        <w:rPr>
+          <w:rFonts w:ascii="Times New Roman" w:hAnsi="Times New Roman" w:cs="Times New Roman"/>
+          <w:sz w:val="24"/>
+        </w:rPr>
+      </w:pPr>
+    </w:p>
+    <w:p>
+      <w:pPr>
+        <w:pStyle w:val="ListParagraph"/>
+        <w:spacing w:after="0" w:line="360" w:lineRule="auto"/>
+        <w:ind w:left="1080"/>
+        <w:jc w:val="both"/>
+        <w:rPr>
+          <w:rFonts w:ascii="Times New Roman" w:hAnsi="Times New Roman" w:cs="Times New Roman"/>
+          <w:sz w:val="28"/>
+        </w:rPr>
+      </w:pPr>
+      <w:r>
+        <w:rPr>
+          <w:rFonts w:ascii="Times New Roman" w:hAnsi="Times New Roman" w:cs="Times New Roman"/>
+          <w:sz w:val="24"/>
+        </w:rPr>
+        <w:t>Jumlahkan semua nilai tertimbang untuk setiap konsep desain. Ini akan memberikan total skor tertimbang untuk masing-masing konsep.</w:t>
+      </w:r>
+      <w:r>
+        <w:rPr>
+          <w:rFonts w:ascii="Times New Roman" w:hAnsi="Times New Roman" w:cs="Times New Roman"/>
+          <w:sz w:val="24"/>
+        </w:rPr>
+        <w:t xml:space="preserve"> </w:t>
+      </w:r>
+      <w:r>
+        <w:rPr>
+          <w:rFonts w:ascii="Times New Roman" w:hAnsi="Times New Roman" w:cs="Times New Roman"/>
+          <w:sz w:val="24"/>
+        </w:rPr>
+        <w:t>Konsep dengan skor tertinggi adalah yang paling sesuai berdasarkan kriteria yang telah ditetapkan dan dapat dipilih untuk dikembangkan lebih lanjut.</w:t>
+      </w:r>
+    </w:p>
+    <w:p>
+      <w:pPr>
+        <w:spacing w:after="0" w:line="360" w:lineRule="auto"/>
+        <w:jc w:val="both"/>
         <w:rPr>
           <w:rFonts w:ascii="Times New Roman" w:hAnsi="Times New Roman" w:cs="Times New Roman"/>
           <w:sz w:val="24"/>
@@ -15326,7 +16232,6 @@
           <w:sz w:val="24"/>
           <w:szCs w:val="24"/>
         </w:rPr>
-        <w:lastRenderedPageBreak/>
         <w:t xml:space="preserve">reverse engineering. </w:t>
       </w:r>
       <w:r>
@@ -15444,19 +16349,33 @@
           <w:szCs w:val="24"/>
         </w:rPr>
       </w:pPr>
+    </w:p>
+    <w:p>
+      <w:pPr>
+        <w:pStyle w:val="ListParagraph"/>
+        <w:spacing w:after="0" w:line="360" w:lineRule="auto"/>
+        <w:ind w:left="1080"/>
+        <w:jc w:val="both"/>
+        <w:rPr>
+          <w:rFonts w:ascii="Times New Roman" w:hAnsi="Times New Roman" w:cs="Times New Roman"/>
+          <w:sz w:val="24"/>
+          <w:szCs w:val="24"/>
+        </w:rPr>
+      </w:pPr>
       <w:r>
         <w:rPr>
           <w:noProof/>
           <w:lang w:val="en-US"/>
         </w:rPr>
+        <w:lastRenderedPageBreak/>
         <w:drawing>
-          <wp:anchor distT="0" distB="0" distL="114300" distR="114300" simplePos="0" relativeHeight="251743232" behindDoc="1" locked="0" layoutInCell="1" allowOverlap="1" wp14:anchorId="4D2B639B" wp14:editId="7CCFE53A">
+          <wp:anchor distT="0" distB="0" distL="114300" distR="114300" simplePos="0" relativeHeight="251743232" behindDoc="1" locked="0" layoutInCell="1" allowOverlap="1" wp14:anchorId="4D2B639B" wp14:editId="3472F26E">
             <wp:simplePos x="0" y="0"/>
             <wp:positionH relativeFrom="column">
-              <wp:posOffset>1452880</wp:posOffset>
+              <wp:posOffset>1473835</wp:posOffset>
             </wp:positionH>
             <wp:positionV relativeFrom="paragraph">
-              <wp:posOffset>43180</wp:posOffset>
+              <wp:posOffset>1270</wp:posOffset>
             </wp:positionV>
             <wp:extent cx="2690495" cy="2004060"/>
             <wp:effectExtent l="0" t="0" r="0" b="0"/>
@@ -15918,7 +16837,15 @@
           <w:sz w:val="24"/>
           <w:szCs w:val="24"/>
         </w:rPr>
-        <w:t xml:space="preserve">Tabel 2. </w:t>
+        <w:t>Tabel 4</w:t>
+      </w:r>
+      <w:r>
+        <w:rPr>
+          <w:rFonts w:ascii="Times New Roman" w:hAnsi="Times New Roman" w:cs="Times New Roman"/>
+          <w:sz w:val="24"/>
+          <w:szCs w:val="24"/>
+        </w:rPr>
+        <w:t xml:space="preserve">. </w:t>
       </w:r>
       <w:r>
         <w:rPr>
@@ -15979,7 +16906,6 @@
                 <w:sz w:val="24"/>
                 <w:szCs w:val="24"/>
               </w:rPr>
-              <w:lastRenderedPageBreak/>
               <w:t>Kebutuhan</w:t>
             </w:r>
           </w:p>
@@ -16228,6 +17154,7 @@
                 <w:sz w:val="24"/>
                 <w:szCs w:val="24"/>
               </w:rPr>
+              <w:lastRenderedPageBreak/>
               <w:t xml:space="preserve">Hubungan antar tangan </w:t>
             </w:r>
             <w:r>
@@ -16622,8 +17549,10 @@
           <w:sz w:val="24"/>
           <w:szCs w:val="24"/>
         </w:rPr>
-        <w:t>Tabel 2</w:t>
-      </w:r>
+        <w:t>Tabel 5</w:t>
+      </w:r>
+      <w:bookmarkStart w:id="0" w:name="_GoBack"/>
+      <w:bookmarkEnd w:id="0"/>
       <w:r>
         <w:rPr>
           <w:rFonts w:ascii="Times New Roman" w:hAnsi="Times New Roman" w:cs="Times New Roman"/>
@@ -20017,8 +20946,6 @@
           <w:szCs w:val="24"/>
         </w:rPr>
       </w:pPr>
-      <w:bookmarkStart w:id="0" w:name="_GoBack"/>
-      <w:bookmarkEnd w:id="0"/>
       <w:r>
         <w:rPr>
           <w:rFonts w:ascii="Times New Roman" w:hAnsi="Times New Roman" w:cs="Times New Roman"/>
@@ -20552,7 +21479,7 @@
               </wp:anchor>
             </w:drawing>
           </mc:Choice>
-          <mc:Fallback xmlns:w16sdtdh="http://schemas.microsoft.com/office/word/2020/wordml/sdtdatahash" xmlns:w16du="http://schemas.microsoft.com/office/word/2023/wordml/word16du" xmlns:w16="http://schemas.microsoft.com/office/word/2018/wordml" xmlns:w16cid="http://schemas.microsoft.com/office/word/2016/wordml/cid" xmlns:w16cex="http://schemas.microsoft.com/office/word/2018/wordml/cex" xmlns:oel="http://schemas.microsoft.com/office/2019/extlst" xmlns:am3d="http://schemas.microsoft.com/office/drawing/2017/model3d" xmlns:aink="http://schemas.microsoft.com/office/drawing/2016/ink" xmlns:cx8="http://schemas.microsoft.com/office/drawing/2016/5/14/chartex" xmlns:cx7="http://schemas.microsoft.com/office/drawing/2016/5/13/chartex" xmlns:cx6="http://schemas.microsoft.com/office/drawing/2016/5/12/chartex" xmlns:cx5="http://schemas.microsoft.com/office/drawing/2016/5/11/chartex" xmlns:cx4="http://schemas.microsoft.com/office/drawing/2016/5/10/chartex" xmlns:cx3="http://schemas.microsoft.com/office/drawing/2016/5/9/chartex" xmlns:cx2="http://schemas.microsoft.com/office/drawing/2015/10/21/chartex" xmlns:cx1="http://schemas.microsoft.com/office/drawing/2015/9/8/chartex">
+          <mc:Fallback xmlns:cx1="http://schemas.microsoft.com/office/drawing/2015/9/8/chartex" xmlns:cx2="http://schemas.microsoft.com/office/drawing/2015/10/21/chartex" xmlns:cx3="http://schemas.microsoft.com/office/drawing/2016/5/9/chartex" xmlns:cx4="http://schemas.microsoft.com/office/drawing/2016/5/10/chartex" xmlns:cx5="http://schemas.microsoft.com/office/drawing/2016/5/11/chartex" xmlns:cx6="http://schemas.microsoft.com/office/drawing/2016/5/12/chartex" xmlns:cx7="http://schemas.microsoft.com/office/drawing/2016/5/13/chartex" xmlns:cx8="http://schemas.microsoft.com/office/drawing/2016/5/14/chartex" xmlns:aink="http://schemas.microsoft.com/office/drawing/2016/ink" xmlns:am3d="http://schemas.microsoft.com/office/drawing/2017/model3d" xmlns:oel="http://schemas.microsoft.com/office/2019/extlst" xmlns:w16cex="http://schemas.microsoft.com/office/word/2018/wordml/cex" xmlns:w16cid="http://schemas.microsoft.com/office/word/2016/wordml/cid" xmlns:w16="http://schemas.microsoft.com/office/word/2018/wordml" xmlns:w16du="http://schemas.microsoft.com/office/word/2023/wordml/word16du" xmlns:w16sdtdh="http://schemas.microsoft.com/office/word/2020/wordml/sdtdatahash">
             <w:pict>
               <v:shapetype w14:anchorId="03759859" id="_x0000_t32" coordsize="21600,21600" o:spt="32" o:oned="t" path="m,l21600,21600e" filled="f">
                 <v:path arrowok="t" fillok="f" o:connecttype="none"/>
@@ -20635,7 +21562,7 @@
               </wp:anchor>
             </w:drawing>
           </mc:Choice>
-          <mc:Fallback xmlns:w16sdtdh="http://schemas.microsoft.com/office/word/2020/wordml/sdtdatahash" xmlns:w16du="http://schemas.microsoft.com/office/word/2023/wordml/word16du" xmlns:w16="http://schemas.microsoft.com/office/word/2018/wordml" xmlns:w16cid="http://schemas.microsoft.com/office/word/2016/wordml/cid" xmlns:w16cex="http://schemas.microsoft.com/office/word/2018/wordml/cex" xmlns:oel="http://schemas.microsoft.com/office/2019/extlst" xmlns:am3d="http://schemas.microsoft.com/office/drawing/2017/model3d" xmlns:aink="http://schemas.microsoft.com/office/drawing/2016/ink" xmlns:cx8="http://schemas.microsoft.com/office/drawing/2016/5/14/chartex" xmlns:cx7="http://schemas.microsoft.com/office/drawing/2016/5/13/chartex" xmlns:cx6="http://schemas.microsoft.com/office/drawing/2016/5/12/chartex" xmlns:cx5="http://schemas.microsoft.com/office/drawing/2016/5/11/chartex" xmlns:cx4="http://schemas.microsoft.com/office/drawing/2016/5/10/chartex" xmlns:cx3="http://schemas.microsoft.com/office/drawing/2016/5/9/chartex" xmlns:cx2="http://schemas.microsoft.com/office/drawing/2015/10/21/chartex" xmlns:cx1="http://schemas.microsoft.com/office/drawing/2015/9/8/chartex">
+          <mc:Fallback xmlns:cx1="http://schemas.microsoft.com/office/drawing/2015/9/8/chartex" xmlns:cx2="http://schemas.microsoft.com/office/drawing/2015/10/21/chartex" xmlns:cx3="http://schemas.microsoft.com/office/drawing/2016/5/9/chartex" xmlns:cx4="http://schemas.microsoft.com/office/drawing/2016/5/10/chartex" xmlns:cx5="http://schemas.microsoft.com/office/drawing/2016/5/11/chartex" xmlns:cx6="http://schemas.microsoft.com/office/drawing/2016/5/12/chartex" xmlns:cx7="http://schemas.microsoft.com/office/drawing/2016/5/13/chartex" xmlns:cx8="http://schemas.microsoft.com/office/drawing/2016/5/14/chartex" xmlns:aink="http://schemas.microsoft.com/office/drawing/2016/ink" xmlns:am3d="http://schemas.microsoft.com/office/drawing/2017/model3d" xmlns:oel="http://schemas.microsoft.com/office/2019/extlst" xmlns:w16cex="http://schemas.microsoft.com/office/word/2018/wordml/cex" xmlns:w16cid="http://schemas.microsoft.com/office/word/2016/wordml/cid" xmlns:w16="http://schemas.microsoft.com/office/word/2018/wordml" xmlns:w16du="http://schemas.microsoft.com/office/word/2023/wordml/word16du" xmlns:w16sdtdh="http://schemas.microsoft.com/office/word/2020/wordml/sdtdatahash">
             <w:pict>
               <v:shape w14:anchorId="51E7F082" id="Straight Arrow Connector 30" o:spid="_x0000_s1026" type="#_x0000_t32" style="position:absolute;margin-left:196.6pt;margin-top:91.5pt;width:0;height:13.5pt;z-index:251700224;visibility:visible;mso-wrap-style:square;mso-width-percent:0;mso-height-percent:0;mso-wrap-distance-left:9pt;mso-wrap-distance-top:0;mso-wrap-distance-right:9pt;mso-wrap-distance-bottom:0;mso-position-horizontal:absolute;mso-position-horizontal-relative:text;mso-position-vertical:absolute;mso-position-vertical-relative:text;mso-width-percent:0;mso-height-percent:0;mso-width-relative:margin;mso-height-relative:margin" o:gfxdata="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" strokecolor="black [3213]" strokeweight="3pt">
                 <v:stroke endarrow="block" joinstyle="miter"/>
@@ -20956,7 +21883,7 @@
               </wp:anchor>
             </w:drawing>
           </mc:Choice>
-          <mc:Fallback xmlns:w16sdtdh="http://schemas.microsoft.com/office/word/2020/wordml/sdtdatahash" xmlns:w16du="http://schemas.microsoft.com/office/word/2023/wordml/word16du" xmlns:w16="http://schemas.microsoft.com/office/word/2018/wordml" xmlns:w16cid="http://schemas.microsoft.com/office/word/2016/wordml/cid" xmlns:w16cex="http://schemas.microsoft.com/office/word/2018/wordml/cex" xmlns:oel="http://schemas.microsoft.com/office/2019/extlst" xmlns:am3d="http://schemas.microsoft.com/office/drawing/2017/model3d" xmlns:aink="http://schemas.microsoft.com/office/drawing/2016/ink" xmlns:cx8="http://schemas.microsoft.com/office/drawing/2016/5/14/chartex" xmlns:cx7="http://schemas.microsoft.com/office/drawing/2016/5/13/chartex" xmlns:cx6="http://schemas.microsoft.com/office/drawing/2016/5/12/chartex" xmlns:cx5="http://schemas.microsoft.com/office/drawing/2016/5/11/chartex" xmlns:cx4="http://schemas.microsoft.com/office/drawing/2016/5/10/chartex" xmlns:cx3="http://schemas.microsoft.com/office/drawing/2016/5/9/chartex" xmlns:cx2="http://schemas.microsoft.com/office/drawing/2015/10/21/chartex" xmlns:cx1="http://schemas.microsoft.com/office/drawing/2015/9/8/chartex">
+          <mc:Fallback xmlns:cx1="http://schemas.microsoft.com/office/drawing/2015/9/8/chartex" xmlns:cx2="http://schemas.microsoft.com/office/drawing/2015/10/21/chartex" xmlns:cx3="http://schemas.microsoft.com/office/drawing/2016/5/9/chartex" xmlns:cx4="http://schemas.microsoft.com/office/drawing/2016/5/10/chartex" xmlns:cx5="http://schemas.microsoft.com/office/drawing/2016/5/11/chartex" xmlns:cx6="http://schemas.microsoft.com/office/drawing/2016/5/12/chartex" xmlns:cx7="http://schemas.microsoft.com/office/drawing/2016/5/13/chartex" xmlns:cx8="http://schemas.microsoft.com/office/drawing/2016/5/14/chartex" xmlns:aink="http://schemas.microsoft.com/office/drawing/2016/ink" xmlns:am3d="http://schemas.microsoft.com/office/drawing/2017/model3d" xmlns:oel="http://schemas.microsoft.com/office/2019/extlst" xmlns:w16cex="http://schemas.microsoft.com/office/word/2018/wordml/cex" xmlns:w16cid="http://schemas.microsoft.com/office/word/2016/wordml/cid" xmlns:w16="http://schemas.microsoft.com/office/word/2018/wordml" xmlns:w16du="http://schemas.microsoft.com/office/word/2023/wordml/word16du" xmlns:w16sdtdh="http://schemas.microsoft.com/office/word/2020/wordml/sdtdatahash">
             <w:pict>
               <v:shape w14:anchorId="7B2D2F9B" id="Straight Arrow Connector 31" o:spid="_x0000_s1026" type="#_x0000_t32" style="position:absolute;margin-left:196.85pt;margin-top:142.75pt;width:0;height:13.5pt;z-index:251702272;visibility:visible;mso-wrap-style:square;mso-width-percent:0;mso-height-percent:0;mso-wrap-distance-left:9pt;mso-wrap-distance-top:0;mso-wrap-distance-right:9pt;mso-wrap-distance-bottom:0;mso-position-horizontal:absolute;mso-position-horizontal-relative:text;mso-position-vertical:absolute;mso-position-vertical-relative:text;mso-width-percent:0;mso-height-percent:0;mso-width-relative:margin;mso-height-relative:margin" o:gfxdata="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" strokecolor="black [3213]" strokeweight="3pt">
                 <v:stroke endarrow="block" joinstyle="miter"/>
@@ -21153,7 +22080,7 @@
               </wp:anchor>
             </w:drawing>
           </mc:Choice>
-          <mc:Fallback xmlns:w16sdtdh="http://schemas.microsoft.com/office/word/2020/wordml/sdtdatahash" xmlns:w16du="http://schemas.microsoft.com/office/word/2023/wordml/word16du" xmlns:w16="http://schemas.microsoft.com/office/word/2018/wordml" xmlns:w16cid="http://schemas.microsoft.com/office/word/2016/wordml/cid" xmlns:w16cex="http://schemas.microsoft.com/office/word/2018/wordml/cex" xmlns:oel="http://schemas.microsoft.com/office/2019/extlst" xmlns:am3d="http://schemas.microsoft.com/office/drawing/2017/model3d" xmlns:aink="http://schemas.microsoft.com/office/drawing/2016/ink" xmlns:cx8="http://schemas.microsoft.com/office/drawing/2016/5/14/chartex" xmlns:cx7="http://schemas.microsoft.com/office/drawing/2016/5/13/chartex" xmlns:cx6="http://schemas.microsoft.com/office/drawing/2016/5/12/chartex" xmlns:cx5="http://schemas.microsoft.com/office/drawing/2016/5/11/chartex" xmlns:cx4="http://schemas.microsoft.com/office/drawing/2016/5/10/chartex" xmlns:cx3="http://schemas.microsoft.com/office/drawing/2016/5/9/chartex" xmlns:cx2="http://schemas.microsoft.com/office/drawing/2015/10/21/chartex" xmlns:cx1="http://schemas.microsoft.com/office/drawing/2015/9/8/chartex">
+          <mc:Fallback xmlns:cx1="http://schemas.microsoft.com/office/drawing/2015/9/8/chartex" xmlns:cx2="http://schemas.microsoft.com/office/drawing/2015/10/21/chartex" xmlns:cx3="http://schemas.microsoft.com/office/drawing/2016/5/9/chartex" xmlns:cx4="http://schemas.microsoft.com/office/drawing/2016/5/10/chartex" xmlns:cx5="http://schemas.microsoft.com/office/drawing/2016/5/11/chartex" xmlns:cx6="http://schemas.microsoft.com/office/drawing/2016/5/12/chartex" xmlns:cx7="http://schemas.microsoft.com/office/drawing/2016/5/13/chartex" xmlns:cx8="http://schemas.microsoft.com/office/drawing/2016/5/14/chartex" xmlns:aink="http://schemas.microsoft.com/office/drawing/2016/ink" xmlns:am3d="http://schemas.microsoft.com/office/drawing/2017/model3d" xmlns:oel="http://schemas.microsoft.com/office/2019/extlst" xmlns:w16cex="http://schemas.microsoft.com/office/word/2018/wordml/cex" xmlns:w16cid="http://schemas.microsoft.com/office/word/2016/wordml/cid" xmlns:w16="http://schemas.microsoft.com/office/word/2018/wordml" xmlns:w16du="http://schemas.microsoft.com/office/word/2023/wordml/word16du" xmlns:w16sdtdh="http://schemas.microsoft.com/office/word/2020/wordml/sdtdatahash">
             <w:pict>
               <v:shape w14:anchorId="005D179F" id="Straight Arrow Connector 957391744" o:spid="_x0000_s1026" type="#_x0000_t32" style="position:absolute;margin-left:198.1pt;margin-top:195pt;width:0;height:13.5pt;z-index:251703296;visibility:visible;mso-wrap-style:square;mso-width-percent:0;mso-height-percent:0;mso-wrap-distance-left:9pt;mso-wrap-distance-top:0;mso-wrap-distance-right:9pt;mso-wrap-distance-bottom:0;mso-position-horizontal:absolute;mso-position-horizontal-relative:text;mso-position-vertical:absolute;mso-position-vertical-relative:text;mso-width-percent:0;mso-height-percent:0;mso-width-relative:margin;mso-height-relative:margin" o:gfxdata="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" strokecolor="black [3213]" strokeweight="3pt">
                 <v:stroke endarrow="block" joinstyle="miter"/>
@@ -21350,7 +22277,7 @@
               </wp:anchor>
             </w:drawing>
           </mc:Choice>
-          <mc:Fallback xmlns:w16sdtdh="http://schemas.microsoft.com/office/word/2020/wordml/sdtdatahash" xmlns:w16du="http://schemas.microsoft.com/office/word/2023/wordml/word16du" xmlns:w16="http://schemas.microsoft.com/office/word/2018/wordml" xmlns:w16cid="http://schemas.microsoft.com/office/word/2016/wordml/cid" xmlns:w16cex="http://schemas.microsoft.com/office/word/2018/wordml/cex" xmlns:oel="http://schemas.microsoft.com/office/2019/extlst" xmlns:am3d="http://schemas.microsoft.com/office/drawing/2017/model3d" xmlns:aink="http://schemas.microsoft.com/office/drawing/2016/ink" xmlns:cx8="http://schemas.microsoft.com/office/drawing/2016/5/14/chartex" xmlns:cx7="http://schemas.microsoft.com/office/drawing/2016/5/13/chartex" xmlns:cx6="http://schemas.microsoft.com/office/drawing/2016/5/12/chartex" xmlns:cx5="http://schemas.microsoft.com/office/drawing/2016/5/11/chartex" xmlns:cx4="http://schemas.microsoft.com/office/drawing/2016/5/10/chartex" xmlns:cx3="http://schemas.microsoft.com/office/drawing/2016/5/9/chartex" xmlns:cx2="http://schemas.microsoft.com/office/drawing/2015/10/21/chartex" xmlns:cx1="http://schemas.microsoft.com/office/drawing/2015/9/8/chartex">
+          <mc:Fallback xmlns:cx1="http://schemas.microsoft.com/office/drawing/2015/9/8/chartex" xmlns:cx2="http://schemas.microsoft.com/office/drawing/2015/10/21/chartex" xmlns:cx3="http://schemas.microsoft.com/office/drawing/2016/5/9/chartex" xmlns:cx4="http://schemas.microsoft.com/office/drawing/2016/5/10/chartex" xmlns:cx5="http://schemas.microsoft.com/office/drawing/2016/5/11/chartex" xmlns:cx6="http://schemas.microsoft.com/office/drawing/2016/5/12/chartex" xmlns:cx7="http://schemas.microsoft.com/office/drawing/2016/5/13/chartex" xmlns:cx8="http://schemas.microsoft.com/office/drawing/2016/5/14/chartex" xmlns:aink="http://schemas.microsoft.com/office/drawing/2016/ink" xmlns:am3d="http://schemas.microsoft.com/office/drawing/2017/model3d" xmlns:oel="http://schemas.microsoft.com/office/2019/extlst" xmlns:w16cex="http://schemas.microsoft.com/office/word/2018/wordml/cex" xmlns:w16cid="http://schemas.microsoft.com/office/word/2016/wordml/cid" xmlns:w16="http://schemas.microsoft.com/office/word/2018/wordml" xmlns:w16du="http://schemas.microsoft.com/office/word/2023/wordml/word16du" xmlns:w16sdtdh="http://schemas.microsoft.com/office/word/2020/wordml/sdtdatahash">
             <w:pict>
               <v:shape w14:anchorId="610B9720" id="Straight Arrow Connector 957391745" o:spid="_x0000_s1026" type="#_x0000_t32" style="position:absolute;margin-left:198.5pt;margin-top:242.8pt;width:0;height:13.5pt;z-index:251705344;visibility:visible;mso-wrap-style:square;mso-width-percent:0;mso-height-percent:0;mso-wrap-distance-left:9pt;mso-wrap-distance-top:0;mso-wrap-distance-right:9pt;mso-wrap-distance-bottom:0;mso-position-horizontal:absolute;mso-position-horizontal-relative:text;mso-position-vertical:absolute;mso-position-vertical-relative:text;mso-width-percent:0;mso-height-percent:0;mso-width-relative:margin;mso-height-relative:margin" o:gfxdata="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" strokecolor="black [3213]" strokeweight="3pt">
                 <v:stroke endarrow="block" joinstyle="miter"/>
@@ -21555,7 +22482,7 @@
               </wp:anchor>
             </w:drawing>
           </mc:Choice>
-          <mc:Fallback xmlns:w16sdtdh="http://schemas.microsoft.com/office/word/2020/wordml/sdtdatahash" xmlns:w16du="http://schemas.microsoft.com/office/word/2023/wordml/word16du" xmlns:w16="http://schemas.microsoft.com/office/word/2018/wordml" xmlns:w16cid="http://schemas.microsoft.com/office/word/2016/wordml/cid" xmlns:w16cex="http://schemas.microsoft.com/office/word/2018/wordml/cex" xmlns:oel="http://schemas.microsoft.com/office/2019/extlst" xmlns:am3d="http://schemas.microsoft.com/office/drawing/2017/model3d" xmlns:aink="http://schemas.microsoft.com/office/drawing/2016/ink" xmlns:cx8="http://schemas.microsoft.com/office/drawing/2016/5/14/chartex" xmlns:cx7="http://schemas.microsoft.com/office/drawing/2016/5/13/chartex" xmlns:cx6="http://schemas.microsoft.com/office/drawing/2016/5/12/chartex" xmlns:cx5="http://schemas.microsoft.com/office/drawing/2016/5/11/chartex" xmlns:cx4="http://schemas.microsoft.com/office/drawing/2016/5/10/chartex" xmlns:cx3="http://schemas.microsoft.com/office/drawing/2016/5/9/chartex" xmlns:cx2="http://schemas.microsoft.com/office/drawing/2015/10/21/chartex" xmlns:cx1="http://schemas.microsoft.com/office/drawing/2015/9/8/chartex">
+          <mc:Fallback xmlns:cx1="http://schemas.microsoft.com/office/drawing/2015/9/8/chartex" xmlns:cx2="http://schemas.microsoft.com/office/drawing/2015/10/21/chartex" xmlns:cx3="http://schemas.microsoft.com/office/drawing/2016/5/9/chartex" xmlns:cx4="http://schemas.microsoft.com/office/drawing/2016/5/10/chartex" xmlns:cx5="http://schemas.microsoft.com/office/drawing/2016/5/11/chartex" xmlns:cx6="http://schemas.microsoft.com/office/drawing/2016/5/12/chartex" xmlns:cx7="http://schemas.microsoft.com/office/drawing/2016/5/13/chartex" xmlns:cx8="http://schemas.microsoft.com/office/drawing/2016/5/14/chartex" xmlns:aink="http://schemas.microsoft.com/office/drawing/2016/ink" xmlns:am3d="http://schemas.microsoft.com/office/drawing/2017/model3d" xmlns:oel="http://schemas.microsoft.com/office/2019/extlst" xmlns:w16cex="http://schemas.microsoft.com/office/word/2018/wordml/cex" xmlns:w16cid="http://schemas.microsoft.com/office/word/2016/wordml/cid" xmlns:w16="http://schemas.microsoft.com/office/word/2018/wordml" xmlns:w16du="http://schemas.microsoft.com/office/word/2023/wordml/word16du" xmlns:w16sdtdh="http://schemas.microsoft.com/office/word/2020/wordml/sdtdatahash">
             <w:pict>
               <v:shape w14:anchorId="45D1D5D3" id="Straight Arrow Connector 957391746" o:spid="_x0000_s1026" type="#_x0000_t32" style="position:absolute;margin-left:199.1pt;margin-top:292.5pt;width:0;height:13.5pt;z-index:251707392;visibility:visible;mso-wrap-style:square;mso-width-percent:0;mso-height-percent:0;mso-wrap-distance-left:9pt;mso-wrap-distance-top:0;mso-wrap-distance-right:9pt;mso-wrap-distance-bottom:0;mso-position-horizontal:absolute;mso-position-horizontal-relative:text;mso-position-vertical:absolute;mso-position-vertical-relative:text;mso-width-percent:0;mso-height-percent:0;mso-width-relative:margin;mso-height-relative:margin" o:gfxdata="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" strokecolor="black [3213]" strokeweight="3pt">
                 <v:stroke endarrow="block" joinstyle="miter"/>
@@ -21770,7 +22697,7 @@
               </wp:anchor>
             </w:drawing>
           </mc:Choice>
-          <mc:Fallback xmlns:w16sdtdh="http://schemas.microsoft.com/office/word/2020/wordml/sdtdatahash" xmlns:w16du="http://schemas.microsoft.com/office/word/2023/wordml/word16du" xmlns:w16="http://schemas.microsoft.com/office/word/2018/wordml" xmlns:w16cid="http://schemas.microsoft.com/office/word/2016/wordml/cid" xmlns:w16cex="http://schemas.microsoft.com/office/word/2018/wordml/cex" xmlns:oel="http://schemas.microsoft.com/office/2019/extlst" xmlns:am3d="http://schemas.microsoft.com/office/drawing/2017/model3d" xmlns:aink="http://schemas.microsoft.com/office/drawing/2016/ink" xmlns:cx8="http://schemas.microsoft.com/office/drawing/2016/5/14/chartex" xmlns:cx7="http://schemas.microsoft.com/office/drawing/2016/5/13/chartex" xmlns:cx6="http://schemas.microsoft.com/office/drawing/2016/5/12/chartex" xmlns:cx5="http://schemas.microsoft.com/office/drawing/2016/5/11/chartex" xmlns:cx4="http://schemas.microsoft.com/office/drawing/2016/5/10/chartex" xmlns:cx3="http://schemas.microsoft.com/office/drawing/2016/5/9/chartex" xmlns:cx2="http://schemas.microsoft.com/office/drawing/2015/10/21/chartex" xmlns:cx1="http://schemas.microsoft.com/office/drawing/2015/9/8/chartex">
+          <mc:Fallback xmlns:cx1="http://schemas.microsoft.com/office/drawing/2015/9/8/chartex" xmlns:cx2="http://schemas.microsoft.com/office/drawing/2015/10/21/chartex" xmlns:cx3="http://schemas.microsoft.com/office/drawing/2016/5/9/chartex" xmlns:cx4="http://schemas.microsoft.com/office/drawing/2016/5/10/chartex" xmlns:cx5="http://schemas.microsoft.com/office/drawing/2016/5/11/chartex" xmlns:cx6="http://schemas.microsoft.com/office/drawing/2016/5/12/chartex" xmlns:cx7="http://schemas.microsoft.com/office/drawing/2016/5/13/chartex" xmlns:cx8="http://schemas.microsoft.com/office/drawing/2016/5/14/chartex" xmlns:aink="http://schemas.microsoft.com/office/drawing/2016/ink" xmlns:am3d="http://schemas.microsoft.com/office/drawing/2017/model3d" xmlns:oel="http://schemas.microsoft.com/office/2019/extlst" xmlns:w16cex="http://schemas.microsoft.com/office/word/2018/wordml/cex" xmlns:w16cid="http://schemas.microsoft.com/office/word/2016/wordml/cid" xmlns:w16="http://schemas.microsoft.com/office/word/2018/wordml" xmlns:w16du="http://schemas.microsoft.com/office/word/2023/wordml/word16du" xmlns:w16sdtdh="http://schemas.microsoft.com/office/word/2020/wordml/sdtdatahash">
             <w:pict>
               <v:shape w14:anchorId="19A7E259" id="Straight Arrow Connector 957391751" o:spid="_x0000_s1026" type="#_x0000_t32" style="position:absolute;margin-left:198.65pt;margin-top:540.75pt;width:0;height:13.5pt;z-index:251717632;visibility:visible;mso-wrap-style:square;mso-width-percent:0;mso-height-percent:0;mso-wrap-distance-left:9pt;mso-wrap-distance-top:0;mso-wrap-distance-right:9pt;mso-wrap-distance-bottom:0;mso-position-horizontal:absolute;mso-position-horizontal-relative:text;mso-position-vertical:absolute;mso-position-vertical-relative:text;mso-width-percent:0;mso-height-percent:0;mso-width-relative:margin;mso-height-relative:margin" o:gfxdata="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" strokecolor="black [3213]" strokeweight="3pt">
                 <v:stroke endarrow="block" joinstyle="miter"/>
@@ -22237,7 +23164,7 @@
               </wp:anchor>
             </w:drawing>
           </mc:Choice>
-          <mc:Fallback xmlns:w16sdtdh="http://schemas.microsoft.com/office/word/2020/wordml/sdtdatahash" xmlns:w16du="http://schemas.microsoft.com/office/word/2023/wordml/word16du" xmlns:w16="http://schemas.microsoft.com/office/word/2018/wordml" xmlns:w16cid="http://schemas.microsoft.com/office/word/2016/wordml/cid" xmlns:w16cex="http://schemas.microsoft.com/office/word/2018/wordml/cex" xmlns:oel="http://schemas.microsoft.com/office/2019/extlst" xmlns:am3d="http://schemas.microsoft.com/office/drawing/2017/model3d" xmlns:aink="http://schemas.microsoft.com/office/drawing/2016/ink" xmlns:cx8="http://schemas.microsoft.com/office/drawing/2016/5/14/chartex" xmlns:cx7="http://schemas.microsoft.com/office/drawing/2016/5/13/chartex" xmlns:cx6="http://schemas.microsoft.com/office/drawing/2016/5/12/chartex" xmlns:cx5="http://schemas.microsoft.com/office/drawing/2016/5/11/chartex" xmlns:cx4="http://schemas.microsoft.com/office/drawing/2016/5/10/chartex" xmlns:cx3="http://schemas.microsoft.com/office/drawing/2016/5/9/chartex" xmlns:cx2="http://schemas.microsoft.com/office/drawing/2015/10/21/chartex" xmlns:cx1="http://schemas.microsoft.com/office/drawing/2015/9/8/chartex">
+          <mc:Fallback xmlns:cx1="http://schemas.microsoft.com/office/drawing/2015/9/8/chartex" xmlns:cx2="http://schemas.microsoft.com/office/drawing/2015/10/21/chartex" xmlns:cx3="http://schemas.microsoft.com/office/drawing/2016/5/9/chartex" xmlns:cx4="http://schemas.microsoft.com/office/drawing/2016/5/10/chartex" xmlns:cx5="http://schemas.microsoft.com/office/drawing/2016/5/11/chartex" xmlns:cx6="http://schemas.microsoft.com/office/drawing/2016/5/12/chartex" xmlns:cx7="http://schemas.microsoft.com/office/drawing/2016/5/13/chartex" xmlns:cx8="http://schemas.microsoft.com/office/drawing/2016/5/14/chartex" xmlns:aink="http://schemas.microsoft.com/office/drawing/2016/ink" xmlns:am3d="http://schemas.microsoft.com/office/drawing/2017/model3d" xmlns:oel="http://schemas.microsoft.com/office/2019/extlst" xmlns:w16cex="http://schemas.microsoft.com/office/word/2018/wordml/cex" xmlns:w16cid="http://schemas.microsoft.com/office/word/2016/wordml/cid" xmlns:w16="http://schemas.microsoft.com/office/word/2018/wordml" xmlns:w16du="http://schemas.microsoft.com/office/word/2023/wordml/word16du" xmlns:w16sdtdh="http://schemas.microsoft.com/office/word/2020/wordml/sdtdatahash">
             <w:pict>
               <v:shape w14:anchorId="7685DC19" id="Straight Arrow Connector 957391748" o:spid="_x0000_s1026" type="#_x0000_t32" style="position:absolute;margin-left:198.65pt;margin-top:346.75pt;width:0;height:13.5pt;z-index:251711488;visibility:visible;mso-wrap-style:square;mso-width-percent:0;mso-height-percent:0;mso-wrap-distance-left:9pt;mso-wrap-distance-top:0;mso-wrap-distance-right:9pt;mso-wrap-distance-bottom:0;mso-position-horizontal:absolute;mso-position-horizontal-relative:text;mso-position-vertical:absolute;mso-position-vertical-relative:text;mso-width-percent:0;mso-height-percent:0;mso-width-relative:margin;mso-height-relative:margin" o:gfxdata="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" strokecolor="black [3213]" strokeweight="3pt">
                 <v:stroke endarrow="block" joinstyle="miter"/>
@@ -22316,7 +23243,7 @@
               </wp:anchor>
             </w:drawing>
           </mc:Choice>
-          <mc:Fallback xmlns:w16sdtdh="http://schemas.microsoft.com/office/word/2020/wordml/sdtdatahash" xmlns:w16du="http://schemas.microsoft.com/office/word/2023/wordml/word16du" xmlns:w16="http://schemas.microsoft.com/office/word/2018/wordml" xmlns:w16cid="http://schemas.microsoft.com/office/word/2016/wordml/cid" xmlns:w16cex="http://schemas.microsoft.com/office/word/2018/wordml/cex" xmlns:oel="http://schemas.microsoft.com/office/2019/extlst" xmlns:am3d="http://schemas.microsoft.com/office/drawing/2017/model3d" xmlns:aink="http://schemas.microsoft.com/office/drawing/2016/ink" xmlns:cx8="http://schemas.microsoft.com/office/drawing/2016/5/14/chartex" xmlns:cx7="http://schemas.microsoft.com/office/drawing/2016/5/13/chartex" xmlns:cx6="http://schemas.microsoft.com/office/drawing/2016/5/12/chartex" xmlns:cx5="http://schemas.microsoft.com/office/drawing/2016/5/11/chartex" xmlns:cx4="http://schemas.microsoft.com/office/drawing/2016/5/10/chartex" xmlns:cx3="http://schemas.microsoft.com/office/drawing/2016/5/9/chartex" xmlns:cx2="http://schemas.microsoft.com/office/drawing/2015/10/21/chartex" xmlns:cx1="http://schemas.microsoft.com/office/drawing/2015/9/8/chartex">
+          <mc:Fallback xmlns:cx1="http://schemas.microsoft.com/office/drawing/2015/9/8/chartex" xmlns:cx2="http://schemas.microsoft.com/office/drawing/2015/10/21/chartex" xmlns:cx3="http://schemas.microsoft.com/office/drawing/2016/5/9/chartex" xmlns:cx4="http://schemas.microsoft.com/office/drawing/2016/5/10/chartex" xmlns:cx5="http://schemas.microsoft.com/office/drawing/2016/5/11/chartex" xmlns:cx6="http://schemas.microsoft.com/office/drawing/2016/5/12/chartex" xmlns:cx7="http://schemas.microsoft.com/office/drawing/2016/5/13/chartex" xmlns:cx8="http://schemas.microsoft.com/office/drawing/2016/5/14/chartex" xmlns:aink="http://schemas.microsoft.com/office/drawing/2016/ink" xmlns:am3d="http://schemas.microsoft.com/office/drawing/2017/model3d" xmlns:oel="http://schemas.microsoft.com/office/2019/extlst" xmlns:w16cex="http://schemas.microsoft.com/office/word/2018/wordml/cex" xmlns:w16cid="http://schemas.microsoft.com/office/word/2016/wordml/cid" xmlns:w16="http://schemas.microsoft.com/office/word/2018/wordml" xmlns:w16du="http://schemas.microsoft.com/office/word/2023/wordml/word16du" xmlns:w16sdtdh="http://schemas.microsoft.com/office/word/2020/wordml/sdtdatahash">
             <w:pict>
               <v:shape w14:anchorId="3D83D732" id="Straight Arrow Connector 957391750" o:spid="_x0000_s1026" type="#_x0000_t32" style="position:absolute;margin-left:198.8pt;margin-top:441.7pt;width:0;height:13.5pt;z-index:251715584;visibility:visible;mso-wrap-style:square;mso-width-percent:0;mso-height-percent:0;mso-wrap-distance-left:9pt;mso-wrap-distance-top:0;mso-wrap-distance-right:9pt;mso-wrap-distance-bottom:0;mso-position-horizontal:absolute;mso-position-horizontal-relative:text;mso-position-vertical:absolute;mso-position-vertical-relative:text;mso-width-percent:0;mso-height-percent:0;mso-width-relative:margin;mso-height-relative:margin" o:gfxdata="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" strokecolor="black [3213]" strokeweight="3pt">
                 <v:stroke endarrow="block" joinstyle="miter"/>
@@ -22397,7 +23324,7 @@
               </wp:anchor>
             </w:drawing>
           </mc:Choice>
-          <mc:Fallback xmlns:w16sdtdh="http://schemas.microsoft.com/office/word/2020/wordml/sdtdatahash" xmlns:w16du="http://schemas.microsoft.com/office/word/2023/wordml/word16du" xmlns:w16="http://schemas.microsoft.com/office/word/2018/wordml" xmlns:w16cid="http://schemas.microsoft.com/office/word/2016/wordml/cid" xmlns:w16cex="http://schemas.microsoft.com/office/word/2018/wordml/cex" xmlns:oel="http://schemas.microsoft.com/office/2019/extlst" xmlns:am3d="http://schemas.microsoft.com/office/drawing/2017/model3d" xmlns:aink="http://schemas.microsoft.com/office/drawing/2016/ink" xmlns:cx8="http://schemas.microsoft.com/office/drawing/2016/5/14/chartex" xmlns:cx7="http://schemas.microsoft.com/office/drawing/2016/5/13/chartex" xmlns:cx6="http://schemas.microsoft.com/office/drawing/2016/5/12/chartex" xmlns:cx5="http://schemas.microsoft.com/office/drawing/2016/5/11/chartex" xmlns:cx4="http://schemas.microsoft.com/office/drawing/2016/5/10/chartex" xmlns:cx3="http://schemas.microsoft.com/office/drawing/2016/5/9/chartex" xmlns:cx2="http://schemas.microsoft.com/office/drawing/2015/10/21/chartex" xmlns:cx1="http://schemas.microsoft.com/office/drawing/2015/9/8/chartex">
+          <mc:Fallback xmlns:cx1="http://schemas.microsoft.com/office/drawing/2015/9/8/chartex" xmlns:cx2="http://schemas.microsoft.com/office/drawing/2015/10/21/chartex" xmlns:cx3="http://schemas.microsoft.com/office/drawing/2016/5/9/chartex" xmlns:cx4="http://schemas.microsoft.com/office/drawing/2016/5/10/chartex" xmlns:cx5="http://schemas.microsoft.com/office/drawing/2016/5/11/chartex" xmlns:cx6="http://schemas.microsoft.com/office/drawing/2016/5/12/chartex" xmlns:cx7="http://schemas.microsoft.com/office/drawing/2016/5/13/chartex" xmlns:cx8="http://schemas.microsoft.com/office/drawing/2016/5/14/chartex" xmlns:aink="http://schemas.microsoft.com/office/drawing/2016/ink" xmlns:am3d="http://schemas.microsoft.com/office/drawing/2017/model3d" xmlns:oel="http://schemas.microsoft.com/office/2019/extlst" xmlns:w16cex="http://schemas.microsoft.com/office/word/2018/wordml/cex" xmlns:w16cid="http://schemas.microsoft.com/office/word/2016/wordml/cid" xmlns:w16="http://schemas.microsoft.com/office/word/2018/wordml" xmlns:w16du="http://schemas.microsoft.com/office/word/2023/wordml/word16du" xmlns:w16sdtdh="http://schemas.microsoft.com/office/word/2020/wordml/sdtdatahash">
             <w:pict>
               <v:shapetype w14:anchorId="5F11E25F" id="_x0000_t34" coordsize="21600,21600" o:spt="34" o:oned="t" adj="10800" path="m,l@0,0@0,21600,21600,21600e" filled="f">
                 <v:stroke joinstyle="miter"/>
@@ -22655,7 +23582,7 @@
               </wp:anchor>
             </w:drawing>
           </mc:Choice>
-          <mc:Fallback xmlns:w16sdtdh="http://schemas.microsoft.com/office/word/2020/wordml/sdtdatahash" xmlns:w16du="http://schemas.microsoft.com/office/word/2023/wordml/word16du" xmlns:w16="http://schemas.microsoft.com/office/word/2018/wordml" xmlns:w16cid="http://schemas.microsoft.com/office/word/2016/wordml/cid" xmlns:w16cex="http://schemas.microsoft.com/office/word/2018/wordml/cex" xmlns:oel="http://schemas.microsoft.com/office/2019/extlst" xmlns:am3d="http://schemas.microsoft.com/office/drawing/2017/model3d" xmlns:aink="http://schemas.microsoft.com/office/drawing/2016/ink" xmlns:cx8="http://schemas.microsoft.com/office/drawing/2016/5/14/chartex" xmlns:cx7="http://schemas.microsoft.com/office/drawing/2016/5/13/chartex" xmlns:cx6="http://schemas.microsoft.com/office/drawing/2016/5/12/chartex" xmlns:cx5="http://schemas.microsoft.com/office/drawing/2016/5/11/chartex" xmlns:cx4="http://schemas.microsoft.com/office/drawing/2016/5/10/chartex" xmlns:cx3="http://schemas.microsoft.com/office/drawing/2016/5/9/chartex" xmlns:cx2="http://schemas.microsoft.com/office/drawing/2015/10/21/chartex" xmlns:cx1="http://schemas.microsoft.com/office/drawing/2015/9/8/chartex">
+          <mc:Fallback xmlns:cx1="http://schemas.microsoft.com/office/drawing/2015/9/8/chartex" xmlns:cx2="http://schemas.microsoft.com/office/drawing/2015/10/21/chartex" xmlns:cx3="http://schemas.microsoft.com/office/drawing/2016/5/9/chartex" xmlns:cx4="http://schemas.microsoft.com/office/drawing/2016/5/10/chartex" xmlns:cx5="http://schemas.microsoft.com/office/drawing/2016/5/11/chartex" xmlns:cx6="http://schemas.microsoft.com/office/drawing/2016/5/12/chartex" xmlns:cx7="http://schemas.microsoft.com/office/drawing/2016/5/13/chartex" xmlns:cx8="http://schemas.microsoft.com/office/drawing/2016/5/14/chartex" xmlns:aink="http://schemas.microsoft.com/office/drawing/2016/ink" xmlns:am3d="http://schemas.microsoft.com/office/drawing/2017/model3d" xmlns:oel="http://schemas.microsoft.com/office/2019/extlst" xmlns:w16cex="http://schemas.microsoft.com/office/word/2018/wordml/cex" xmlns:w16cid="http://schemas.microsoft.com/office/word/2016/wordml/cid" xmlns:w16="http://schemas.microsoft.com/office/word/2018/wordml" xmlns:w16du="http://schemas.microsoft.com/office/word/2023/wordml/word16du" xmlns:w16sdtdh="http://schemas.microsoft.com/office/word/2020/wordml/sdtdatahash">
             <w:pict>
               <v:shape w14:anchorId="50E79085" id="Straight Arrow Connector 957391749" o:spid="_x0000_s1026" type="#_x0000_t32" style="position:absolute;margin-left:196.6pt;margin-top:375.9pt;width:0;height:13.5pt;z-index:251713536;visibility:visible;mso-wrap-style:square;mso-width-percent:0;mso-height-percent:0;mso-wrap-distance-left:9pt;mso-wrap-distance-top:0;mso-wrap-distance-right:9pt;mso-wrap-distance-bottom:0;mso-position-horizontal:absolute;mso-position-horizontal-relative:text;mso-position-vertical:absolute;mso-position-vertical-relative:text;mso-width-percent:0;mso-height-percent:0;mso-width-relative:margin;mso-height-relative:margin" o:gfxdata="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" strokecolor="black [3213]" strokeweight="3pt">
                 <v:stroke endarrow="block" joinstyle="miter"/>
@@ -22737,7 +23664,7 @@
               </wp:anchor>
             </w:drawing>
           </mc:Choice>
-          <mc:Fallback xmlns:w16sdtdh="http://schemas.microsoft.com/office/word/2020/wordml/sdtdatahash" xmlns:w16du="http://schemas.microsoft.com/office/word/2023/wordml/word16du" xmlns:w16="http://schemas.microsoft.com/office/word/2018/wordml" xmlns:w16cid="http://schemas.microsoft.com/office/word/2016/wordml/cid" xmlns:w16cex="http://schemas.microsoft.com/office/word/2018/wordml/cex" xmlns:oel="http://schemas.microsoft.com/office/2019/extlst" xmlns:am3d="http://schemas.microsoft.com/office/drawing/2017/model3d" xmlns:aink="http://schemas.microsoft.com/office/drawing/2016/ink" xmlns:cx8="http://schemas.microsoft.com/office/drawing/2016/5/14/chartex" xmlns:cx7="http://schemas.microsoft.com/office/drawing/2016/5/13/chartex" xmlns:cx6="http://schemas.microsoft.com/office/drawing/2016/5/12/chartex" xmlns:cx5="http://schemas.microsoft.com/office/drawing/2016/5/11/chartex" xmlns:cx4="http://schemas.microsoft.com/office/drawing/2016/5/10/chartex" xmlns:cx3="http://schemas.microsoft.com/office/drawing/2016/5/9/chartex" xmlns:cx2="http://schemas.microsoft.com/office/drawing/2015/10/21/chartex" xmlns:cx1="http://schemas.microsoft.com/office/drawing/2015/9/8/chartex">
+          <mc:Fallback xmlns:cx1="http://schemas.microsoft.com/office/drawing/2015/9/8/chartex" xmlns:cx2="http://schemas.microsoft.com/office/drawing/2015/10/21/chartex" xmlns:cx3="http://schemas.microsoft.com/office/drawing/2016/5/9/chartex" xmlns:cx4="http://schemas.microsoft.com/office/drawing/2016/5/10/chartex" xmlns:cx5="http://schemas.microsoft.com/office/drawing/2016/5/11/chartex" xmlns:cx6="http://schemas.microsoft.com/office/drawing/2016/5/12/chartex" xmlns:cx7="http://schemas.microsoft.com/office/drawing/2016/5/13/chartex" xmlns:cx8="http://schemas.microsoft.com/office/drawing/2016/5/14/chartex" xmlns:aink="http://schemas.microsoft.com/office/drawing/2016/ink" xmlns:am3d="http://schemas.microsoft.com/office/drawing/2017/model3d" xmlns:oel="http://schemas.microsoft.com/office/2019/extlst" xmlns:w16cex="http://schemas.microsoft.com/office/word/2018/wordml/cex" xmlns:w16cid="http://schemas.microsoft.com/office/word/2016/wordml/cid" xmlns:w16="http://schemas.microsoft.com/office/word/2018/wordml" xmlns:w16du="http://schemas.microsoft.com/office/word/2023/wordml/word16du" xmlns:w16sdtdh="http://schemas.microsoft.com/office/word/2020/wordml/sdtdatahash">
             <w:pict>
               <v:rect w14:anchorId="1DC18A7A" id="Rectangle 957391760" o:spid="_x0000_s1026" style="position:absolute;margin-left:278.8pt;margin-top:266.3pt;width:36.4pt;height:26.95pt;z-index:251730944;visibility:visible;mso-wrap-style:square;mso-width-percent:0;mso-height-percent:0;mso-wrap-distance-left:9pt;mso-wrap-distance-top:0;mso-wrap-distance-right:9pt;mso-wrap-distance-bottom:0;mso-position-horizontal:absolute;mso-position-horizontal-relative:text;mso-position-vertical:absolute;mso-position-vertical-relative:text;mso-width-percent:0;mso-height-percent:0;mso-width-relative:margin;mso-height-relative:margin;v-text-anchor:middle" o:gfxdata="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" filled="f" stroked="f"/>
             </w:pict>
@@ -22811,7 +23738,7 @@
               </wp:anchor>
             </w:drawing>
           </mc:Choice>
-          <mc:Fallback xmlns:w16sdtdh="http://schemas.microsoft.com/office/word/2020/wordml/sdtdatahash" xmlns:w16du="http://schemas.microsoft.com/office/word/2023/wordml/word16du" xmlns:w16="http://schemas.microsoft.com/office/word/2018/wordml" xmlns:w16cid="http://schemas.microsoft.com/office/word/2016/wordml/cid" xmlns:w16cex="http://schemas.microsoft.com/office/word/2018/wordml/cex" xmlns:oel="http://schemas.microsoft.com/office/2019/extlst" xmlns:am3d="http://schemas.microsoft.com/office/drawing/2017/model3d" xmlns:aink="http://schemas.microsoft.com/office/drawing/2016/ink" xmlns:cx8="http://schemas.microsoft.com/office/drawing/2016/5/14/chartex" xmlns:cx7="http://schemas.microsoft.com/office/drawing/2016/5/13/chartex" xmlns:cx6="http://schemas.microsoft.com/office/drawing/2016/5/12/chartex" xmlns:cx5="http://schemas.microsoft.com/office/drawing/2016/5/11/chartex" xmlns:cx4="http://schemas.microsoft.com/office/drawing/2016/5/10/chartex" xmlns:cx3="http://schemas.microsoft.com/office/drawing/2016/5/9/chartex" xmlns:cx2="http://schemas.microsoft.com/office/drawing/2015/10/21/chartex" xmlns:cx1="http://schemas.microsoft.com/office/drawing/2015/9/8/chartex">
+          <mc:Fallback xmlns:cx1="http://schemas.microsoft.com/office/drawing/2015/9/8/chartex" xmlns:cx2="http://schemas.microsoft.com/office/drawing/2015/10/21/chartex" xmlns:cx3="http://schemas.microsoft.com/office/drawing/2016/5/9/chartex" xmlns:cx4="http://schemas.microsoft.com/office/drawing/2016/5/10/chartex" xmlns:cx5="http://schemas.microsoft.com/office/drawing/2016/5/11/chartex" xmlns:cx6="http://schemas.microsoft.com/office/drawing/2016/5/12/chartex" xmlns:cx7="http://schemas.microsoft.com/office/drawing/2016/5/13/chartex" xmlns:cx8="http://schemas.microsoft.com/office/drawing/2016/5/14/chartex" xmlns:aink="http://schemas.microsoft.com/office/drawing/2016/ink" xmlns:am3d="http://schemas.microsoft.com/office/drawing/2017/model3d" xmlns:oel="http://schemas.microsoft.com/office/2019/extlst" xmlns:w16cex="http://schemas.microsoft.com/office/word/2018/wordml/cex" xmlns:w16cid="http://schemas.microsoft.com/office/word/2016/wordml/cid" xmlns:w16="http://schemas.microsoft.com/office/word/2018/wordml" xmlns:w16du="http://schemas.microsoft.com/office/word/2023/wordml/word16du" xmlns:w16sdtdh="http://schemas.microsoft.com/office/word/2020/wordml/sdtdatahash">
             <w:pict>
               <v:rect w14:anchorId="26A2490C" id="Rectangle 957391762" o:spid="_x0000_s1026" style="position:absolute;margin-left:198pt;margin-top:353.55pt;width:36pt;height:31pt;z-index:251731968;visibility:visible;mso-wrap-style:square;mso-wrap-distance-left:9pt;mso-wrap-distance-top:0;mso-wrap-distance-right:9pt;mso-wrap-distance-bottom:0;mso-position-horizontal:absolute;mso-position-horizontal-relative:text;mso-position-vertical:absolute;mso-position-vertical-relative:text;v-text-anchor:middle" o:gfxdata="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" filled="f" stroked="f"/>
             </w:pict>
@@ -25676,7 +26603,7 @@
           <w:rPr>
             <w:noProof/>
           </w:rPr>
-          <w:t>32</w:t>
+          <w:t>33</w:t>
         </w:r>
         <w:r>
           <w:rPr>
@@ -29732,544 +30659,6 @@
 </w:styles>
 </file>
 
-<file path=word/glossary/document.xml><?xml version="1.0" encoding="utf-8"?>
-<w:glossaryDocument xmlns:wpc="http://schemas.microsoft.com/office/word/2010/wordprocessingCanvas" xmlns:cx="http://schemas.microsoft.com/office/drawing/2014/chartex" xmlns:mc="http://schemas.openxmlformats.org/markup-compatibility/2006" xmlns:o="urn:schemas-microsoft-com:office:office" xmlns:r="http://schemas.openxmlformats.org/officeDocument/2006/relationships" xmlns:m="http://schemas.openxmlformats.org/officeDocument/2006/math" xmlns:v="urn:schemas-microsoft-com:vml" xmlns:wp14="http://schemas.microsoft.com/office/word/2010/wordprocessingDrawing" xmlns:wp="http://schemas.openxmlformats.org/drawingml/2006/wordprocessingDrawing" xmlns:w10="urn:schemas-microsoft-com:office:word" xmlns:w="http://schemas.openxmlformats.org/wordprocessingml/2006/main" xmlns:w14="http://schemas.microsoft.com/office/word/2010/wordml" xmlns:w15="http://schemas.microsoft.com/office/word/2012/wordml" xmlns:w16se="http://schemas.microsoft.com/office/word/2015/wordml/symex" xmlns:wpg="http://schemas.microsoft.com/office/word/2010/wordprocessingGroup" xmlns:wpi="http://schemas.microsoft.com/office/word/2010/wordprocessingInk" xmlns:wne="http://schemas.microsoft.com/office/word/2006/wordml" xmlns:wps="http://schemas.microsoft.com/office/word/2010/wordprocessingShape" mc:Ignorable="w14 w15 w16se wp14"/>
-</file>
-
-<file path=word/glossary/fontTable.xml><?xml version="1.0" encoding="utf-8"?>
-<w:fonts xmlns:mc="http://schemas.openxmlformats.org/markup-compatibility/2006" xmlns:r="http://schemas.openxmlformats.org/officeDocument/2006/relationships" xmlns:w="http://schemas.openxmlformats.org/wordprocessingml/2006/main" xmlns:w14="http://schemas.microsoft.com/office/word/2010/wordml" xmlns:w15="http://schemas.microsoft.com/office/word/2012/wordml" xmlns:w16se="http://schemas.microsoft.com/office/word/2015/wordml/symex" mc:Ignorable="w14 w15 w16se">
-  <w:font w:name="Times New Roman">
-    <w:panose1 w:val="02020603050405020304"/>
-    <w:charset w:val="00"/>
-    <w:family w:val="roman"/>
-    <w:pitch w:val="variable"/>
-    <w:sig w:usb0="E0002EFF" w:usb1="C000785B" w:usb2="00000009" w:usb3="00000000" w:csb0="000001FF" w:csb1="00000000"/>
-  </w:font>
-  <w:font w:name="Courier New">
-    <w:panose1 w:val="02070309020205020404"/>
-    <w:charset w:val="00"/>
-    <w:family w:val="modern"/>
-    <w:pitch w:val="fixed"/>
-    <w:sig w:usb0="E0002EFF" w:usb1="C0007843" w:usb2="00000009" w:usb3="00000000" w:csb0="000001FF" w:csb1="00000000"/>
-  </w:font>
-  <w:font w:name="Wingdings">
-    <w:panose1 w:val="05000000000000000000"/>
-    <w:charset w:val="02"/>
-    <w:family w:val="auto"/>
-    <w:pitch w:val="variable"/>
-    <w:sig w:usb0="00000000" w:usb1="10000000" w:usb2="00000000" w:usb3="00000000" w:csb0="80000000" w:csb1="00000000"/>
-  </w:font>
-  <w:font w:name="Calibri">
-    <w:panose1 w:val="020F0502020204030204"/>
-    <w:charset w:val="00"/>
-    <w:family w:val="swiss"/>
-    <w:pitch w:val="variable"/>
-    <w:sig w:usb0="E4002EFF" w:usb1="C000247B" w:usb2="00000009" w:usb3="00000000" w:csb0="000001FF" w:csb1="00000000"/>
-  </w:font>
-  <w:font w:name="Segoe UI">
-    <w:panose1 w:val="020B0502040204020203"/>
-    <w:charset w:val="00"/>
-    <w:family w:val="swiss"/>
-    <w:pitch w:val="variable"/>
-    <w:sig w:usb0="E4002EFF" w:usb1="C000E47F" w:usb2="00000009" w:usb3="00000000" w:csb0="000001FF" w:csb1="00000000"/>
-  </w:font>
-  <w:font w:name="Cambria Math">
-    <w:panose1 w:val="02040503050406030204"/>
-    <w:charset w:val="00"/>
-    <w:family w:val="roman"/>
-    <w:pitch w:val="variable"/>
-    <w:sig w:usb0="E00006FF" w:usb1="420024FF" w:usb2="02000000" w:usb3="00000000" w:csb0="0000019F" w:csb1="00000000"/>
-  </w:font>
-  <w:font w:name="Calibri Light">
-    <w:panose1 w:val="020F0302020204030204"/>
-    <w:charset w:val="00"/>
-    <w:family w:val="swiss"/>
-    <w:pitch w:val="variable"/>
-    <w:sig w:usb0="E4002EFF" w:usb1="C000247B" w:usb2="00000009" w:usb3="00000000" w:csb0="000001FF" w:csb1="00000000"/>
-  </w:font>
-</w:fonts>
-</file>
-
-<file path=word/glossary/settings.xml><?xml version="1.0" encoding="utf-8"?>
-<w:settings xmlns:mc="http://schemas.openxmlformats.org/markup-compatibility/2006" xmlns:o="urn:schemas-microsoft-com:office:office" xmlns:r="http://schemas.openxmlformats.org/officeDocument/2006/relationships" xmlns:m="http://schemas.openxmlformats.org/officeDocument/2006/math" xmlns:v="urn:schemas-microsoft-com:vml" xmlns:w10="urn:schemas-microsoft-com:office:word" xmlns:w="http://schemas.openxmlformats.org/wordprocessingml/2006/main" xmlns:w14="http://schemas.microsoft.com/office/word/2010/wordml" xmlns:w15="http://schemas.microsoft.com/office/word/2012/wordml" xmlns:w16se="http://schemas.microsoft.com/office/word/2015/wordml/symex" xmlns:sl="http://schemas.openxmlformats.org/schemaLibrary/2006/main" mc:Ignorable="w14 w15 w16se">
-  <w:view w:val="normal"/>
-  <w:defaultTabStop w:val="720"/>
-  <w:characterSpacingControl w:val="doNotCompress"/>
-  <w:compat>
-    <w:useFELayout/>
-    <w:compatSetting w:name="compatibilityMode" w:uri="http://schemas.microsoft.com/office/word" w:val="15"/>
-    <w:compatSetting w:name="overrideTableStyleFontSizeAndJustification" w:uri="http://schemas.microsoft.com/office/word" w:val="1"/>
-    <w:compatSetting w:name="enableOpenTypeFeatures" w:uri="http://schemas.microsoft.com/office/word" w:val="1"/>
-    <w:compatSetting w:name="doNotFlipMirrorIndents" w:uri="http://schemas.microsoft.com/office/word" w:val="1"/>
-    <w:compatSetting w:name="differentiateMultirowTableHeaders" w:uri="http://schemas.microsoft.com/office/word" w:val="1"/>
-  </w:compat>
-  <w:rsids>
-    <w:rsidRoot w:val="00941133"/>
-    <w:rsid w:val="00941133"/>
-    <w:rsid w:val="00D8629F"/>
-  </w:rsids>
-  <m:mathPr>
-    <m:mathFont m:val="Cambria Math"/>
-    <m:brkBin m:val="before"/>
-    <m:brkBinSub m:val="--"/>
-    <m:smallFrac m:val="0"/>
-    <m:dispDef/>
-    <m:lMargin m:val="0"/>
-    <m:rMargin m:val="0"/>
-    <m:defJc m:val="centerGroup"/>
-    <m:wrapIndent m:val="1440"/>
-    <m:intLim m:val="subSup"/>
-    <m:naryLim m:val="undOvr"/>
-  </m:mathPr>
-  <w:themeFontLang w:val="en-US"/>
-  <w:clrSchemeMapping w:bg1="light1" w:t1="dark1" w:bg2="light2" w:t2="dark2" w:accent1="accent1" w:accent2="accent2" w:accent3="accent3" w:accent4="accent4" w:accent5="accent5" w:accent6="accent6" w:hyperlink="hyperlink" w:followedHyperlink="followedHyperlink"/>
-  <w:decimalSymbol w:val="."/>
-  <w:listSeparator w:val=","/>
-  <w15:chartTrackingRefBased/>
-</w:settings>
-</file>
-
-<file path=word/glossary/styles.xml><?xml version="1.0" encoding="utf-8"?>
-<w:styles xmlns:mc="http://schemas.openxmlformats.org/markup-compatibility/2006" xmlns:r="http://schemas.openxmlformats.org/officeDocument/2006/relationships" xmlns:w="http://schemas.openxmlformats.org/wordprocessingml/2006/main" xmlns:w14="http://schemas.microsoft.com/office/word/2010/wordml" xmlns:w15="http://schemas.microsoft.com/office/word/2012/wordml" xmlns:w16se="http://schemas.microsoft.com/office/word/2015/wordml/symex" mc:Ignorable="w14 w15 w16se">
-  <w:docDefaults>
-    <w:rPrDefault>
-      <w:rPr>
-        <w:rFonts w:asciiTheme="minorHAnsi" w:eastAsiaTheme="minorEastAsia" w:hAnsiTheme="minorHAnsi" w:cstheme="minorBidi"/>
-        <w:sz w:val="22"/>
-        <w:szCs w:val="22"/>
-        <w:lang w:val="en-US" w:eastAsia="en-US" w:bidi="ar-SA"/>
-      </w:rPr>
-    </w:rPrDefault>
-    <w:pPrDefault>
-      <w:pPr>
-        <w:spacing w:after="160" w:line="259" w:lineRule="auto"/>
-      </w:pPr>
-    </w:pPrDefault>
-  </w:docDefaults>
-  <w:latentStyles w:defLockedState="0" w:defUIPriority="99" w:defSemiHidden="0" w:defUnhideWhenUsed="0" w:defQFormat="0" w:count="371">
-    <w:lsdException w:name="Normal" w:uiPriority="0" w:qFormat="1"/>
-    <w:lsdException w:name="heading 1" w:uiPriority="9" w:qFormat="1"/>
-    <w:lsdException w:name="heading 2" w:semiHidden="1" w:uiPriority="9" w:unhideWhenUsed="1" w:qFormat="1"/>
-    <w:lsdException w:name="heading 3" w:semiHidden="1" w:uiPriority="9" w:unhideWhenUsed="1" w:qFormat="1"/>
-    <w:lsdException w:name="heading 4" w:semiHidden="1" w:uiPriority="9" w:unhideWhenUsed="1" w:qFormat="1"/>
-    <w:lsdException w:name="heading 5" w:semiHidden="1" w:uiPriority="9" w:unhideWhenUsed="1" w:qFormat="1"/>
-    <w:lsdException w:name="heading 6" w:semiHidden="1" w:uiPriority="9" w:unhideWhenUsed="1" w:qFormat="1"/>
-    <w:lsdException w:name="heading 7" w:semiHidden="1" w:uiPriority="9" w:unhideWhenUsed="1" w:qFormat="1"/>
-    <w:lsdException w:name="heading 8" w:semiHidden="1" w:uiPriority="9" w:unhideWhenUsed="1" w:qFormat="1"/>
-    <w:lsdException w:name="heading 9" w:semiHidden="1" w:uiPriority="9" w:unhideWhenUsed="1" w:qFormat="1"/>
-    <w:lsdException w:name="index 1" w:semiHidden="1" w:unhideWhenUsed="1"/>
-    <w:lsdException w:name="index 2" w:semiHidden="1" w:unhideWhenUsed="1"/>
-    <w:lsdException w:name="index 3" w:semiHidden="1" w:unhideWhenUsed="1"/>
-    <w:lsdException w:name="index 4" w:semiHidden="1" w:unhideWhenUsed="1"/>
-    <w:lsdException w:name="index 5" w:semiHidden="1" w:unhideWhenUsed="1"/>
-    <w:lsdException w:name="index 6" w:semiHidden="1" w:unhideWhenUsed="1"/>
-    <w:lsdException w:name="index 7" w:semiHidden="1" w:unhideWhenUsed="1"/>
-    <w:lsdException w:name="index 8" w:semiHidden="1" w:unhideWhenUsed="1"/>
-    <w:lsdException w:name="index 9" w:semiHidden="1" w:unhideWhenUsed="1"/>
-    <w:lsdException w:name="toc 1" w:semiHidden="1" w:uiPriority="39" w:unhideWhenUsed="1"/>
-    <w:lsdException w:name="toc 2" w:semiHidden="1" w:uiPriority="39" w:unhideWhenUsed="1"/>
-    <w:lsdException w:name="toc 3" w:semiHidden="1" w:uiPriority="39" w:unhideWhenUsed="1"/>
-    <w:lsdException w:name="toc 4" w:semiHidden="1" w:uiPriority="39" w:unhideWhenUsed="1"/>
-    <w:lsdException w:name="toc 5" w:semiHidden="1" w:uiPriority="39" w:unhideWhenUsed="1"/>
-    <w:lsdException w:name="toc 6" w:semiHidden="1" w:uiPriority="39" w:unhideWhenUsed="1"/>
-    <w:lsdException w:name="toc 7" w:semiHidden="1" w:uiPriority="39" w:unhideWhenUsed="1"/>
-    <w:lsdException w:name="toc 8" w:semiHidden="1" w:uiPriority="39" w:unhideWhenUsed="1"/>
-    <w:lsdException w:name="toc 9" w:semiHidden="1" w:uiPriority="39" w:unhideWhenUsed="1"/>
-    <w:lsdException w:name="Normal Indent" w:semiHidden="1" w:unhideWhenUsed="1"/>
-    <w:lsdException w:name="footnote text" w:semiHidden="1" w:unhideWhenUsed="1"/>
-    <w:lsdException w:name="annotation text" w:semiHidden="1" w:unhideWhenUsed="1"/>
-    <w:lsdException w:name="header" w:semiHidden="1" w:unhideWhenUsed="1"/>
-    <w:lsdException w:name="footer" w:semiHidden="1" w:unhideWhenUsed="1"/>
-    <w:lsdException w:name="index heading" w:semiHidden="1" w:unhideWhenUsed="1"/>
-    <w:lsdException w:name="caption" w:semiHidden="1" w:uiPriority="35" w:unhideWhenUsed="1" w:qFormat="1"/>
-    <w:lsdException w:name="table of figures" w:semiHidden="1" w:unhideWhenUsed="1"/>
-    <w:lsdException w:name="envelope address" w:semiHidden="1" w:unhideWhenUsed="1"/>
-    <w:lsdException w:name="envelope return" w:semiHidden="1" w:unhideWhenUsed="1"/>
-    <w:lsdException w:name="footnote reference" w:semiHidden="1" w:unhideWhenUsed="1"/>
-    <w:lsdException w:name="annotation reference" w:semiHidden="1" w:unhideWhenUsed="1"/>
-    <w:lsdException w:name="line number" w:semiHidden="1" w:unhideWhenUsed="1"/>
-    <w:lsdException w:name="page number" w:semiHidden="1" w:unhideWhenUsed="1"/>
-    <w:lsdException w:name="endnote reference" w:semiHidden="1" w:unhideWhenUsed="1"/>
-    <w:lsdException w:name="endnote text" w:semiHidden="1" w:unhideWhenUsed="1"/>
-    <w:lsdException w:name="table of authorities" w:semiHidden="1" w:unhideWhenUsed="1"/>
-    <w:lsdException w:name="macro" w:semiHidden="1" w:unhideWhenUsed="1"/>
-    <w:lsdException w:name="toa heading" w:semiHidden="1" w:unhideWhenUsed="1"/>
-    <w:lsdException w:name="List" w:semiHidden="1" w:unhideWhenUsed="1"/>
-    <w:lsdException w:name="List Bullet" w:semiHidden="1" w:unhideWhenUsed="1"/>
-    <w:lsdException w:name="List Number" w:semiHidden="1" w:unhideWhenUsed="1"/>
-    <w:lsdException w:name="List 2" w:semiHidden="1" w:unhideWhenUsed="1"/>
-    <w:lsdException w:name="List 3" w:semiHidden="1" w:unhideWhenUsed="1"/>
-    <w:lsdException w:name="List 4" w:semiHidden="1" w:unhideWhenUsed="1"/>
-    <w:lsdException w:name="List 5" w:semiHidden="1" w:unhideWhenUsed="1"/>
-    <w:lsdException w:name="List Bullet 2" w:semiHidden="1" w:unhideWhenUsed="1"/>
-    <w:lsdException w:name="List Bullet 3" w:semiHidden="1" w:unhideWhenUsed="1"/>
-    <w:lsdException w:name="List Bullet 4" w:semiHidden="1" w:unhideWhenUsed="1"/>
-    <w:lsdException w:name="List Bullet 5" w:semiHidden="1" w:unhideWhenUsed="1"/>
-    <w:lsdException w:name="List Number 2" w:semiHidden="1" w:unhideWhenUsed="1"/>
-    <w:lsdException w:name="List Number 3" w:semiHidden="1" w:unhideWhenUsed="1"/>
-    <w:lsdException w:name="List Number 4" w:semiHidden="1" w:unhideWhenUsed="1"/>
-    <w:lsdException w:name="List Number 5" w:semiHidden="1" w:unhideWhenUsed="1"/>
-    <w:lsdException w:name="Title" w:uiPriority="10" w:qFormat="1"/>
-    <w:lsdException w:name="Closing" w:semiHidden="1" w:unhideWhenUsed="1"/>
-    <w:lsdException w:name="Signature" w:semiHidden="1" w:unhideWhenUsed="1"/>
-    <w:lsdException w:name="Default Paragraph Font" w:semiHidden="1" w:uiPriority="1" w:unhideWhenUsed="1"/>
-    <w:lsdException w:name="Body Text" w:semiHidden="1" w:unhideWhenUsed="1"/>
-    <w:lsdException w:name="Body Text Indent" w:semiHidden="1" w:unhideWhenUsed="1"/>
-    <w:lsdException w:name="List Continue" w:semiHidden="1" w:unhideWhenUsed="1"/>
-    <w:lsdException w:name="List Continue 2" w:semiHidden="1" w:unhideWhenUsed="1"/>
-    <w:lsdException w:name="List Continue 3" w:semiHidden="1" w:unhideWhenUsed="1"/>
-    <w:lsdException w:name="List Continue 4" w:semiHidden="1" w:unhideWhenUsed="1"/>
-    <w:lsdException w:name="List Continue 5" w:semiHidden="1" w:unhideWhenUsed="1"/>
-    <w:lsdException w:name="Message Header" w:semiHidden="1" w:unhideWhenUsed="1"/>
-    <w:lsdException w:name="Subtitle" w:uiPriority="11" w:qFormat="1"/>
-    <w:lsdException w:name="Salutation" w:semiHidden="1" w:unhideWhenUsed="1"/>
-    <w:lsdException w:name="Date" w:semiHidden="1" w:unhideWhenUsed="1"/>
-    <w:lsdException w:name="Body Text First Indent" w:semiHidden="1" w:unhideWhenUsed="1"/>
-    <w:lsdException w:name="Body Text First Indent 2" w:semiHidden="1" w:unhideWhenUsed="1"/>
-    <w:lsdException w:name="Note Heading" w:semiHidden="1" w:unhideWhenUsed="1"/>
-    <w:lsdException w:name="Body Text 2" w:semiHidden="1" w:unhideWhenUsed="1"/>
-    <w:lsdException w:name="Body Text 3" w:semiHidden="1" w:unhideWhenUsed="1"/>
-    <w:lsdException w:name="Body Text Indent 2" w:semiHidden="1" w:unhideWhenUsed="1"/>
-    <w:lsdException w:name="Body Text Indent 3" w:semiHidden="1" w:unhideWhenUsed="1"/>
-    <w:lsdException w:name="Block Text" w:semiHidden="1" w:unhideWhenUsed="1"/>
-    <w:lsdException w:name="Hyperlink" w:semiHidden="1" w:unhideWhenUsed="1"/>
-    <w:lsdException w:name="FollowedHyperlink" w:semiHidden="1" w:unhideWhenUsed="1"/>
-    <w:lsdException w:name="Strong" w:uiPriority="22" w:qFormat="1"/>
-    <w:lsdException w:name="Emphasis" w:uiPriority="20" w:qFormat="1"/>
-    <w:lsdException w:name="Document Map" w:semiHidden="1" w:unhideWhenUsed="1"/>
-    <w:lsdException w:name="Plain Text" w:semiHidden="1" w:unhideWhenUsed="1"/>
-    <w:lsdException w:name="E-mail Signature" w:semiHidden="1" w:unhideWhenUsed="1"/>
-    <w:lsdException w:name="HTML Top of Form" w:semiHidden="1" w:unhideWhenUsed="1"/>
-    <w:lsdException w:name="HTML Bottom of Form" w:semiHidden="1" w:unhideWhenUsed="1"/>
-    <w:lsdException w:name="Normal (Web)" w:semiHidden="1" w:unhideWhenUsed="1"/>
-    <w:lsdException w:name="HTML Acronym" w:semiHidden="1" w:unhideWhenUsed="1"/>
-    <w:lsdException w:name="HTML Address" w:semiHidden="1" w:unhideWhenUsed="1"/>
-    <w:lsdException w:name="HTML Cite" w:semiHidden="1" w:unhideWhenUsed="1"/>
-    <w:lsdException w:name="HTML Code" w:semiHidden="1" w:unhideWhenUsed="1"/>
-    <w:lsdException w:name="HTML Definition" w:semiHidden="1" w:unhideWhenUsed="1"/>
-    <w:lsdException w:name="HTML Keyboard" w:semiHidden="1" w:unhideWhenUsed="1"/>
-    <w:lsdException w:name="HTML Preformatted" w:semiHidden="1" w:unhideWhenUsed="1"/>
-    <w:lsdException w:name="HTML Sample" w:semiHidden="1" w:unhideWhenUsed="1"/>
-    <w:lsdException w:name="HTML Typewriter" w:semiHidden="1" w:unhideWhenUsed="1"/>
-    <w:lsdException w:name="HTML Variable" w:semiHidden="1" w:unhideWhenUsed="1"/>
-    <w:lsdException w:name="Normal Table" w:semiHidden="1" w:unhideWhenUsed="1"/>
-    <w:lsdException w:name="annotation subject" w:semiHidden="1" w:unhideWhenUsed="1"/>
-    <w:lsdException w:name="No List" w:semiHidden="1" w:unhideWhenUsed="1"/>
-    <w:lsdException w:name="Outline List 1" w:semiHidden="1" w:unhideWhenUsed="1"/>
-    <w:lsdException w:name="Outline List 2" w:semiHidden="1" w:unhideWhenUsed="1"/>
-    <w:lsdException w:name="Outline List 3" w:semiHidden="1" w:unhideWhenUsed="1"/>
-    <w:lsdException w:name="Table Simple 1" w:semiHidden="1" w:unhideWhenUsed="1"/>
-    <w:lsdException w:name="Table Simple 2" w:semiHidden="1" w:unhideWhenUsed="1"/>
-    <w:lsdException w:name="Table Simple 3" w:semiHidden="1" w:unhideWhenUsed="1"/>
-    <w:lsdException w:name="Table Classic 1" w:semiHidden="1" w:unhideWhenUsed="1"/>
-    <w:lsdException w:name="Table Classic 2" w:semiHidden="1" w:unhideWhenUsed="1"/>
-    <w:lsdException w:name="Table Classic 3" w:semiHidden="1" w:unhideWhenUsed="1"/>
-    <w:lsdException w:name="Table Classic 4" w:semiHidden="1" w:unhideWhenUsed="1"/>
-    <w:lsdException w:name="Table Colorful 1" w:semiHidden="1" w:unhideWhenUsed="1"/>
-    <w:lsdException w:name="Table Colorful 2" w:semiHidden="1" w:unhideWhenUsed="1"/>
-    <w:lsdException w:name="Table Colorful 3" w:semiHidden="1" w:unhideWhenUsed="1"/>
-    <w:lsdException w:name="Table Columns 1" w:semiHidden="1" w:unhideWhenUsed="1"/>
-    <w:lsdException w:name="Table Columns 2" w:semiHidden="1" w:unhideWhenUsed="1"/>
-    <w:lsdException w:name="Table Columns 3" w:semiHidden="1" w:unhideWhenUsed="1"/>
-    <w:lsdException w:name="Table Columns 4" w:semiHidden="1" w:unhideWhenUsed="1"/>
-    <w:lsdException w:name="Table Columns 5" w:semiHidden="1" w:unhideWhenUsed="1"/>
-    <w:lsdException w:name="Table Grid 1" w:semiHidden="1" w:unhideWhenUsed="1"/>
-    <w:lsdException w:name="Table Grid 2" w:semiHidden="1" w:unhideWhenUsed="1"/>
-    <w:lsdException w:name="Table Grid 3" w:semiHidden="1" w:unhideWhenUsed="1"/>
-    <w:lsdException w:name="Table Grid 4" w:semiHidden="1" w:unhideWhenUsed="1"/>
-    <w:lsdException w:name="Table Grid 5" w:semiHidden="1" w:unhideWhenUsed="1"/>
-    <w:lsdException w:name="Table Grid 6" w:semiHidden="1" w:unhideWhenUsed="1"/>
-    <w:lsdException w:name="Table Grid 7" w:semiHidden="1" w:unhideWhenUsed="1"/>
-    <w:lsdException w:name="Table Grid 8" w:semiHidden="1" w:unhideWhenUsed="1"/>
-    <w:lsdException w:name="Table List 1" w:semiHidden="1" w:unhideWhenUsed="1"/>
-    <w:lsdException w:name="Table List 2" w:semiHidden="1" w:unhideWhenUsed="1"/>
-    <w:lsdException w:name="Table List 3" w:semiHidden="1" w:unhideWhenUsed="1"/>
-    <w:lsdException w:name="Table List 4" w:semiHidden="1" w:unhideWhenUsed="1"/>
-    <w:lsdException w:name="Table List 5" w:semiHidden="1" w:unhideWhenUsed="1"/>
-    <w:lsdException w:name="Table List 6" w:semiHidden="1" w:unhideWhenUsed="1"/>
-    <w:lsdException w:name="Table List 7" w:semiHidden="1" w:unhideWhenUsed="1"/>
-    <w:lsdException w:name="Table List 8" w:semiHidden="1" w:unhideWhenUsed="1"/>
-    <w:lsdException w:name="Table 3D effects 1" w:semiHidden="1" w:unhideWhenUsed="1"/>
-    <w:lsdException w:name="Table 3D effects 2" w:semiHidden="1" w:unhideWhenUsed="1"/>
-    <w:lsdException w:name="Table 3D effects 3" w:semiHidden="1" w:unhideWhenUsed="1"/>
-    <w:lsdException w:name="Table Contemporary" w:semiHidden="1" w:unhideWhenUsed="1"/>
-    <w:lsdException w:name="Table Elegant" w:semiHidden="1" w:unhideWhenUsed="1"/>
-    <w:lsdException w:name="Table Professional" w:semiHidden="1" w:unhideWhenUsed="1"/>
-    <w:lsdException w:name="Table Subtle 1" w:semiHidden="1" w:unhideWhenUsed="1"/>
-    <w:lsdException w:name="Table Subtle 2" w:semiHidden="1" w:unhideWhenUsed="1"/>
-    <w:lsdException w:name="Table Web 1" w:semiHidden="1" w:unhideWhenUsed="1"/>
-    <w:lsdException w:name="Table Web 2" w:semiHidden="1" w:unhideWhenUsed="1"/>
-    <w:lsdException w:name="Table Web 3" w:semiHidden="1" w:unhideWhenUsed="1"/>
-    <w:lsdException w:name="Balloon Text" w:semiHidden="1" w:unhideWhenUsed="1"/>
-    <w:lsdException w:name="Table Grid" w:uiPriority="39"/>
-    <w:lsdException w:name="Table Theme" w:semiHidden="1" w:unhideWhenUsed="1"/>
-    <w:lsdException w:name="Placeholder Text" w:semiHidden="1"/>
-    <w:lsdException w:name="No Spacing" w:uiPriority="1" w:qFormat="1"/>
-    <w:lsdException w:name="Light Shading" w:uiPriority="60"/>
-    <w:lsdException w:name="Light List" w:uiPriority="61"/>
-    <w:lsdException w:name="Light Grid" w:uiPriority="62"/>
-    <w:lsdException w:name="Medium Shading 1" w:uiPriority="63"/>
-    <w:lsdException w:name="Medium Shading 2" w:uiPriority="64"/>
-    <w:lsdException w:name="Medium List 1" w:uiPriority="65"/>
-    <w:lsdException w:name="Medium List 2" w:uiPriority="66"/>
-    <w:lsdException w:name="Medium Grid 1" w:uiPriority="67"/>
-    <w:lsdException w:name="Medium Grid 2" w:uiPriority="68"/>
-    <w:lsdException w:name="Medium Grid 3" w:uiPriority="69"/>
-    <w:lsdException w:name="Dark List" w:uiPriority="70"/>
-    <w:lsdException w:name="Colorful Shading" w:uiPriority="71"/>
-    <w:lsdException w:name="Colorful List" w:uiPriority="72"/>
-    <w:lsdException w:name="Colorful Grid" w:uiPriority="73"/>
-    <w:lsdException w:name="Light Shading Accent 1" w:uiPriority="60"/>
-    <w:lsdException w:name="Light List Accent 1" w:uiPriority="61"/>
-    <w:lsdException w:name="Light Grid Accent 1" w:uiPriority="62"/>
-    <w:lsdException w:name="Medium Shading 1 Accent 1" w:uiPriority="63"/>
-    <w:lsdException w:name="Medium Shading 2 Accent 1" w:uiPriority="64"/>
-    <w:lsdException w:name="Medium List 1 Accent 1" w:uiPriority="65"/>
-    <w:lsdException w:name="Revision" w:semiHidden="1"/>
-    <w:lsdException w:name="List Paragraph" w:uiPriority="34" w:qFormat="1"/>
-    <w:lsdException w:name="Quote" w:uiPriority="29" w:qFormat="1"/>
-    <w:lsdException w:name="Intense Quote" w:uiPriority="30" w:qFormat="1"/>
-    <w:lsdException w:name="Medium List 2 Accent 1" w:uiPriority="66"/>
-    <w:lsdException w:name="Medium Grid 1 Accent 1" w:uiPriority="67"/>
-    <w:lsdException w:name="Medium Grid 2 Accent 1" w:uiPriority="68"/>
-    <w:lsdException w:name="Medium Grid 3 Accent 1" w:uiPriority="69"/>
-    <w:lsdException w:name="Dark List Accent 1" w:uiPriority="70"/>
-    <w:lsdException w:name="Colorful Shading Accent 1" w:uiPriority="71"/>
-    <w:lsdException w:name="Colorful List Accent 1" w:uiPriority="72"/>
-    <w:lsdException w:name="Colorful Grid Accent 1" w:uiPriority="73"/>
-    <w:lsdException w:name="Light Shading Accent 2" w:uiPriority="60"/>
-    <w:lsdException w:name="Light List Accent 2" w:uiPriority="61"/>
-    <w:lsdException w:name="Light Grid Accent 2" w:uiPriority="62"/>
-    <w:lsdException w:name="Medium Shading 1 Accent 2" w:uiPriority="63"/>
-    <w:lsdException w:name="Medium Shading 2 Accent 2" w:uiPriority="64"/>
-    <w:lsdException w:name="Medium List 1 Accent 2" w:uiPriority="65"/>
-    <w:lsdException w:name="Medium List 2 Accent 2" w:uiPriority="66"/>
-    <w:lsdException w:name="Medium Grid 1 Accent 2" w:uiPriority="67"/>
-    <w:lsdException w:name="Medium Grid 2 Accent 2" w:uiPriority="68"/>
-    <w:lsdException w:name="Medium Grid 3 Accent 2" w:uiPriority="69"/>
-    <w:lsdException w:name="Dark List Accent 2" w:uiPriority="70"/>
-    <w:lsdException w:name="Colorful Shading Accent 2" w:uiPriority="71"/>
-    <w:lsdException w:name="Colorful List Accent 2" w:uiPriority="72"/>
-    <w:lsdException w:name="Colorful Grid Accent 2" w:uiPriority="73"/>
-    <w:lsdException w:name="Light Shading Accent 3" w:uiPriority="60"/>
-    <w:lsdException w:name="Light List Accent 3" w:uiPriority="61"/>
-    <w:lsdException w:name="Light Grid Accent 3" w:uiPriority="62"/>
-    <w:lsdException w:name="Medium Shading 1 Accent 3" w:uiPriority="63"/>
-    <w:lsdException w:name="Medium Shading 2 Accent 3" w:uiPriority="64"/>
-    <w:lsdException w:name="Medium List 1 Accent 3" w:uiPriority="65"/>
-    <w:lsdException w:name="Medium List 2 Accent 3" w:uiPriority="66"/>
-    <w:lsdException w:name="Medium Grid 1 Accent 3" w:uiPriority="67"/>
-    <w:lsdException w:name="Medium Grid 2 Accent 3" w:uiPriority="68"/>
-    <w:lsdException w:name="Medium Grid 3 Accent 3" w:uiPriority="69"/>
-    <w:lsdException w:name="Dark List Accent 3" w:uiPriority="70"/>
-    <w:lsdException w:name="Colorful Shading Accent 3" w:uiPriority="71"/>
-    <w:lsdException w:name="Colorful List Accent 3" w:uiPriority="72"/>
-    <w:lsdException w:name="Colorful Grid Accent 3" w:uiPriority="73"/>
-    <w:lsdException w:name="Light Shading Accent 4" w:uiPriority="60"/>
-    <w:lsdException w:name="Light List Accent 4" w:uiPriority="61"/>
-    <w:lsdException w:name="Light Grid Accent 4" w:uiPriority="62"/>
-    <w:lsdException w:name="Medium Shading 1 Accent 4" w:uiPriority="63"/>
-    <w:lsdException w:name="Medium Shading 2 Accent 4" w:uiPriority="64"/>
-    <w:lsdException w:name="Medium List 1 Accent 4" w:uiPriority="65"/>
-    <w:lsdException w:name="Medium List 2 Accent 4" w:uiPriority="66"/>
-    <w:lsdException w:name="Medium Grid 1 Accent 4" w:uiPriority="67"/>
-    <w:lsdException w:name="Medium Grid 2 Accent 4" w:uiPriority="68"/>
-    <w:lsdException w:name="Medium Grid 3 Accent 4" w:uiPriority="69"/>
-    <w:lsdException w:name="Dark List Accent 4" w:uiPriority="70"/>
-    <w:lsdException w:name="Colorful Shading Accent 4" w:uiPriority="71"/>
-    <w:lsdException w:name="Colorful List Accent 4" w:uiPriority="72"/>
-    <w:lsdException w:name="Colorful Grid Accent 4" w:uiPriority="73"/>
-    <w:lsdException w:name="Light Shading Accent 5" w:uiPriority="60"/>
-    <w:lsdException w:name="Light List Accent 5" w:uiPriority="61"/>
-    <w:lsdException w:name="Light Grid Accent 5" w:uiPriority="62"/>
-    <w:lsdException w:name="Medium Shading 1 Accent 5" w:uiPriority="63"/>
-    <w:lsdException w:name="Medium Shading 2 Accent 5" w:uiPriority="64"/>
-    <w:lsdException w:name="Medium List 1 Accent 5" w:uiPriority="65"/>
-    <w:lsdException w:name="Medium List 2 Accent 5" w:uiPriority="66"/>
-    <w:lsdException w:name="Medium Grid 1 Accent 5" w:uiPriority="67"/>
-    <w:lsdException w:name="Medium Grid 2 Accent 5" w:uiPriority="68"/>
-    <w:lsdException w:name="Medium Grid 3 Accent 5" w:uiPriority="69"/>
-    <w:lsdException w:name="Dark List Accent 5" w:uiPriority="70"/>
-    <w:lsdException w:name="Colorful Shading Accent 5" w:uiPriority="71"/>
-    <w:lsdException w:name="Colorful List Accent 5" w:uiPriority="72"/>
-    <w:lsdException w:name="Colorful Grid Accent 5" w:uiPriority="73"/>
-    <w:lsdException w:name="Light Shading Accent 6" w:uiPriority="60"/>
-    <w:lsdException w:name="Light List Accent 6" w:uiPriority="61"/>
-    <w:lsdException w:name="Light Grid Accent 6" w:uiPriority="62"/>
-    <w:lsdException w:name="Medium Shading 1 Accent 6" w:uiPriority="63"/>
-    <w:lsdException w:name="Medium Shading 2 Accent 6" w:uiPriority="64"/>
-    <w:lsdException w:name="Medium List 1 Accent 6" w:uiPriority="65"/>
-    <w:lsdException w:name="Medium List 2 Accent 6" w:uiPriority="66"/>
-    <w:lsdException w:name="Medium Grid 1 Accent 6" w:uiPriority="67"/>
-    <w:lsdException w:name="Medium Grid 2 Accent 6" w:uiPriority="68"/>
-    <w:lsdException w:name="Medium Grid 3 Accent 6" w:uiPriority="69"/>
-    <w:lsdException w:name="Dark List Accent 6" w:uiPriority="70"/>
-    <w:lsdException w:name="Colorful Shading Accent 6" w:uiPriority="71"/>
-    <w:lsdException w:name="Colorful List Accent 6" w:uiPriority="72"/>
-    <w:lsdException w:name="Colorful Grid Accent 6" w:uiPriority="73"/>
-    <w:lsdException w:name="Subtle Emphasis" w:uiPriority="19" w:qFormat="1"/>
-    <w:lsdException w:name="Intense Emphasis" w:uiPriority="21" w:qFormat="1"/>
-    <w:lsdException w:name="Subtle Reference" w:uiPriority="31" w:qFormat="1"/>
-    <w:lsdException w:name="Intense Reference" w:uiPriority="32" w:qFormat="1"/>
-    <w:lsdException w:name="Book Title" w:uiPriority="33" w:qFormat="1"/>
-    <w:lsdException w:name="Bibliography" w:semiHidden="1" w:uiPriority="37" w:unhideWhenUsed="1"/>
-    <w:lsdException w:name="TOC Heading" w:semiHidden="1" w:uiPriority="39" w:unhideWhenUsed="1" w:qFormat="1"/>
-    <w:lsdException w:name="Plain Table 1" w:uiPriority="41"/>
-    <w:lsdException w:name="Plain Table 2" w:uiPriority="42"/>
-    <w:lsdException w:name="Plain Table 3" w:uiPriority="43"/>
-    <w:lsdException w:name="Plain Table 4" w:uiPriority="44"/>
-    <w:lsdException w:name="Plain Table 5" w:uiPriority="45"/>
-    <w:lsdException w:name="Grid Table Light" w:uiPriority="40"/>
-    <w:lsdException w:name="Grid Table 1 Light" w:uiPriority="46"/>
-    <w:lsdException w:name="Grid Table 2" w:uiPriority="47"/>
-    <w:lsdException w:name="Grid Table 3" w:uiPriority="48"/>
-    <w:lsdException w:name="Grid Table 4" w:uiPriority="49"/>
-    <w:lsdException w:name="Grid Table 5 Dark" w:uiPriority="50"/>
-    <w:lsdException w:name="Grid Table 6 Colorful" w:uiPriority="51"/>
-    <w:lsdException w:name="Grid Table 7 Colorful" w:uiPriority="52"/>
-    <w:lsdException w:name="Grid Table 1 Light Accent 1" w:uiPriority="46"/>
-    <w:lsdException w:name="Grid Table 2 Accent 1" w:uiPriority="47"/>
-    <w:lsdException w:name="Grid Table 3 Accent 1" w:uiPriority="48"/>
-    <w:lsdException w:name="Grid Table 4 Accent 1" w:uiPriority="49"/>
-    <w:lsdException w:name="Grid Table 5 Dark Accent 1" w:uiPriority="50"/>
-    <w:lsdException w:name="Grid Table 6 Colorful Accent 1" w:uiPriority="51"/>
-    <w:lsdException w:name="Grid Table 7 Colorful Accent 1" w:uiPriority="52"/>
-    <w:lsdException w:name="Grid Table 1 Light Accent 2" w:uiPriority="46"/>
-    <w:lsdException w:name="Grid Table 2 Accent 2" w:uiPriority="47"/>
-    <w:lsdException w:name="Grid Table 3 Accent 2" w:uiPriority="48"/>
-    <w:lsdException w:name="Grid Table 4 Accent 2" w:uiPriority="49"/>
-    <w:lsdException w:name="Grid Table 5 Dark Accent 2" w:uiPriority="50"/>
-    <w:lsdException w:name="Grid Table 6 Colorful Accent 2" w:uiPriority="51"/>
-    <w:lsdException w:name="Grid Table 7 Colorful Accent 2" w:uiPriority="52"/>
-    <w:lsdException w:name="Grid Table 1 Light Accent 3" w:uiPriority="46"/>
-    <w:lsdException w:name="Grid Table 2 Accent 3" w:uiPriority="47"/>
-    <w:lsdException w:name="Grid Table 3 Accent 3" w:uiPriority="48"/>
-    <w:lsdException w:name="Grid Table 4 Accent 3" w:uiPriority="49"/>
-    <w:lsdException w:name="Grid Table 5 Dark Accent 3" w:uiPriority="50"/>
-    <w:lsdException w:name="Grid Table 6 Colorful Accent 3" w:uiPriority="51"/>
-    <w:lsdException w:name="Grid Table 7 Colorful Accent 3" w:uiPriority="52"/>
-    <w:lsdException w:name="Grid Table 1 Light Accent 4" w:uiPriority="46"/>
-    <w:lsdException w:name="Grid Table 2 Accent 4" w:uiPriority="47"/>
-    <w:lsdException w:name="Grid Table 3 Accent 4" w:uiPriority="48"/>
-    <w:lsdException w:name="Grid Table 4 Accent 4" w:uiPriority="49"/>
-    <w:lsdException w:name="Grid Table 5 Dark Accent 4" w:uiPriority="50"/>
-    <w:lsdException w:name="Grid Table 6 Colorful Accent 4" w:uiPriority="51"/>
-    <w:lsdException w:name="Grid Table 7 Colorful Accent 4" w:uiPriority="52"/>
-    <w:lsdException w:name="Grid Table 1 Light Accent 5" w:uiPriority="46"/>
-    <w:lsdException w:name="Grid Table 2 Accent 5" w:uiPriority="47"/>
-    <w:lsdException w:name="Grid Table 3 Accent 5" w:uiPriority="48"/>
-    <w:lsdException w:name="Grid Table 4 Accent 5" w:uiPriority="49"/>
-    <w:lsdException w:name="Grid Table 5 Dark Accent 5" w:uiPriority="50"/>
-    <w:lsdException w:name="Grid Table 6 Colorful Accent 5" w:uiPriority="51"/>
-    <w:lsdException w:name="Grid Table 7 Colorful Accent 5" w:uiPriority="52"/>
-    <w:lsdException w:name="Grid Table 1 Light Accent 6" w:uiPriority="46"/>
-    <w:lsdException w:name="Grid Table 2 Accent 6" w:uiPriority="47"/>
-    <w:lsdException w:name="Grid Table 3 Accent 6" w:uiPriority="48"/>
-    <w:lsdException w:name="Grid Table 4 Accent 6" w:uiPriority="49"/>
-    <w:lsdException w:name="Grid Table 5 Dark Accent 6" w:uiPriority="50"/>
-    <w:lsdException w:name="Grid Table 6 Colorful Accent 6" w:uiPriority="51"/>
-    <w:lsdException w:name="Grid Table 7 Colorful Accent 6" w:uiPriority="52"/>
-    <w:lsdException w:name="List Table 1 Light" w:uiPriority="46"/>
-    <w:lsdException w:name="List Table 2" w:uiPriority="47"/>
-    <w:lsdException w:name="List Table 3" w:uiPriority="48"/>
-    <w:lsdException w:name="List Table 4" w:uiPriority="49"/>
-    <w:lsdException w:name="List Table 5 Dark" w:uiPriority="50"/>
-    <w:lsdException w:name="List Table 6 Colorful" w:uiPriority="51"/>
-    <w:lsdException w:name="List Table 7 Colorful" w:uiPriority="52"/>
-    <w:lsdException w:name="List Table 1 Light Accent 1" w:uiPriority="46"/>
-    <w:lsdException w:name="List Table 2 Accent 1" w:uiPriority="47"/>
-    <w:lsdException w:name="List Table 3 Accent 1" w:uiPriority="48"/>
-    <w:lsdException w:name="List Table 4 Accent 1" w:uiPriority="49"/>
-    <w:lsdException w:name="List Table 5 Dark Accent 1" w:uiPriority="50"/>
-    <w:lsdException w:name="List Table 6 Colorful Accent 1" w:uiPriority="51"/>
-    <w:lsdException w:name="List Table 7 Colorful Accent 1" w:uiPriority="52"/>
-    <w:lsdException w:name="List Table 1 Light Accent 2" w:uiPriority="46"/>
-    <w:lsdException w:name="List Table 2 Accent 2" w:uiPriority="47"/>
-    <w:lsdException w:name="List Table 3 Accent 2" w:uiPriority="48"/>
-    <w:lsdException w:name="List Table 4 Accent 2" w:uiPriority="49"/>
-    <w:lsdException w:name="List Table 5 Dark Accent 2" w:uiPriority="50"/>
-    <w:lsdException w:name="List Table 6 Colorful Accent 2" w:uiPriority="51"/>
-    <w:lsdException w:name="List Table 7 Colorful Accent 2" w:uiPriority="52"/>
-    <w:lsdException w:name="List Table 1 Light Accent 3" w:uiPriority="46"/>
-    <w:lsdException w:name="List Table 2 Accent 3" w:uiPriority="47"/>
-    <w:lsdException w:name="List Table 3 Accent 3" w:uiPriority="48"/>
-    <w:lsdException w:name="List Table 4 Accent 3" w:uiPriority="49"/>
-    <w:lsdException w:name="List Table 5 Dark Accent 3" w:uiPriority="50"/>
-    <w:lsdException w:name="List Table 6 Colorful Accent 3" w:uiPriority="51"/>
-    <w:lsdException w:name="List Table 7 Colorful Accent 3" w:uiPriority="52"/>
-    <w:lsdException w:name="List Table 1 Light Accent 4" w:uiPriority="46"/>
-    <w:lsdException w:name="List Table 2 Accent 4" w:uiPriority="47"/>
-    <w:lsdException w:name="List Table 3 Accent 4" w:uiPriority="48"/>
-    <w:lsdException w:name="List Table 4 Accent 4" w:uiPriority="49"/>
-    <w:lsdException w:name="List Table 5 Dark Accent 4" w:uiPriority="50"/>
-    <w:lsdException w:name="List Table 6 Colorful Accent 4" w:uiPriority="51"/>
-    <w:lsdException w:name="List Table 7 Colorful Accent 4" w:uiPriority="52"/>
-    <w:lsdException w:name="List Table 1 Light Accent 5" w:uiPriority="46"/>
-    <w:lsdException w:name="List Table 2 Accent 5" w:uiPriority="47"/>
-    <w:lsdException w:name="List Table 3 Accent 5" w:uiPriority="48"/>
-    <w:lsdException w:name="List Table 4 Accent 5" w:uiPriority="49"/>
-    <w:lsdException w:name="List Table 5 Dark Accent 5" w:uiPriority="50"/>
-    <w:lsdException w:name="List Table 6 Colorful Accent 5" w:uiPriority="51"/>
-    <w:lsdException w:name="List Table 7 Colorful Accent 5" w:uiPriority="52"/>
-    <w:lsdException w:name="List Table 1 Light Accent 6" w:uiPriority="46"/>
-    <w:lsdException w:name="List Table 2 Accent 6" w:uiPriority="47"/>
-    <w:lsdException w:name="List Table 3 Accent 6" w:uiPriority="48"/>
-    <w:lsdException w:name="List Table 4 Accent 6" w:uiPriority="49"/>
-    <w:lsdException w:name="List Table 5 Dark Accent 6" w:uiPriority="50"/>
-    <w:lsdException w:name="List Table 6 Colorful Accent 6" w:uiPriority="51"/>
-    <w:lsdException w:name="List Table 7 Colorful Accent 6" w:uiPriority="52"/>
-  </w:latentStyles>
-  <w:style w:type="paragraph" w:default="1" w:styleId="Normal">
-    <w:name w:val="Normal"/>
-    <w:qFormat/>
-  </w:style>
-  <w:style w:type="character" w:default="1" w:styleId="DefaultParagraphFont">
-    <w:name w:val="Default Paragraph Font"/>
-    <w:uiPriority w:val="1"/>
-    <w:semiHidden/>
-    <w:unhideWhenUsed/>
-  </w:style>
-  <w:style w:type="table" w:default="1" w:styleId="TableNormal">
-    <w:name w:val="Normal Table"/>
-    <w:uiPriority w:val="99"/>
-    <w:semiHidden/>
-    <w:unhideWhenUsed/>
-    <w:tblPr>
-      <w:tblInd w:w="0" w:type="dxa"/>
-      <w:tblCellMar>
-        <w:top w:w="0" w:type="dxa"/>
-        <w:left w:w="108" w:type="dxa"/>
-        <w:bottom w:w="0" w:type="dxa"/>
-        <w:right w:w="108" w:type="dxa"/>
-      </w:tblCellMar>
-    </w:tblPr>
-  </w:style>
-  <w:style w:type="numbering" w:default="1" w:styleId="NoList">
-    <w:name w:val="No List"/>
-    <w:uiPriority w:val="99"/>
-    <w:semiHidden/>
-    <w:unhideWhenUsed/>
-  </w:style>
-  <w:style w:type="character" w:styleId="PlaceholderText">
-    <w:name w:val="Placeholder Text"/>
-    <w:basedOn w:val="DefaultParagraphFont"/>
-    <w:uiPriority w:val="99"/>
-    <w:semiHidden/>
-    <w:rsid w:val="00941133"/>
-    <w:rPr>
-      <w:color w:val="808080"/>
-    </w:rPr>
-  </w:style>
-</w:styles>
-</file>
-
-<file path=word/glossary/webSettings.xml><?xml version="1.0" encoding="utf-8"?>
-<w:webSettings xmlns:mc="http://schemas.openxmlformats.org/markup-compatibility/2006" xmlns:r="http://schemas.openxmlformats.org/officeDocument/2006/relationships" xmlns:w="http://schemas.openxmlformats.org/wordprocessingml/2006/main" xmlns:w14="http://schemas.microsoft.com/office/word/2010/wordml" xmlns:w15="http://schemas.microsoft.com/office/word/2012/wordml" xmlns:w16se="http://schemas.microsoft.com/office/word/2015/wordml/symex" mc:Ignorable="w14 w15 w16se">
-  <w:optimizeForBrowser/>
-  <w:allowPNG/>
-</w:webSettings>
-</file>
-
 <file path=word/theme/theme1.xml><?xml version="1.0" encoding="utf-8"?>
 <a:theme xmlns:a="http://schemas.openxmlformats.org/drawingml/2006/main" name="Office Theme">
   <a:themeElements>
@@ -30570,7 +30959,7 @@
 </file>
 
 <file path=customXml/itemProps1.xml><?xml version="1.0" encoding="utf-8"?>
-<ds:datastoreItem xmlns:ds="http://schemas.openxmlformats.org/officeDocument/2006/customXml" ds:itemID="{23ED2BAE-5057-44DB-9C98-37683BEBD057}">
+<ds:datastoreItem xmlns:ds="http://schemas.openxmlformats.org/officeDocument/2006/customXml" ds:itemID="{C80607F1-E5EB-4DC0-8C53-1B3D113A0AEB}">
   <ds:schemaRefs>
     <ds:schemaRef ds:uri="http://schemas.openxmlformats.org/officeDocument/2006/bibliography"/>
   </ds:schemaRefs>

</xml_diff>